<commit_message>
Construção da especificação do UC7
</commit_message>
<xml_diff>
--- a/Especificações de Casos de Uso/UC7 - Manter Pratos.docx
+++ b/Especificações de Casos de Uso/UC7 - Manter Pratos.docx
@@ -72,7 +72,7 @@
           <w:rFonts w:cs="Arial"/>
           <w:lang w:val="pt-BR"/>
         </w:rPr>
-        <w:t>Pratos</w:t>
+        <w:t>Menu</w:t>
       </w:r>
     </w:p>
     <w:p>
@@ -372,7 +372,11 @@
     <w:p>
       <w:pPr>
         <w:pStyle w:val="Ttulo3"/>
-        <w:ind w:left="397"/>
+        <w:tabs>
+          <w:tab w:val="clear" w:pos="1003"/>
+          <w:tab w:val="num" w:pos="993"/>
+        </w:tabs>
+        <w:ind w:left="993" w:hanging="596"/>
       </w:pPr>
       <w:r>
         <w:t xml:space="preserve">Gerente </w:t>
@@ -384,7 +388,7 @@
         <w:t xml:space="preserve">Manter </w:t>
       </w:r>
       <w:r>
-        <w:t>Pratos</w:t>
+        <w:t>Menu</w:t>
       </w:r>
       <w:r>
         <w:t xml:space="preserve"> na tela inicial do sistema (interface </w:t>
@@ -395,127 +399,38 @@
       <w:r>
         <w:t>01).</w:t>
       </w:r>
+      <w:r>
+        <w:t xml:space="preserve"> Em seguida, seleciona a categoria que deseja manter.</w:t>
+      </w:r>
     </w:p>
     <w:p>
       <w:pPr>
         <w:pStyle w:val="Ttulo3"/>
-        <w:ind w:left="1418" w:hanging="1021"/>
+        <w:ind w:left="993" w:hanging="596"/>
       </w:pPr>
       <w:r>
         <w:t xml:space="preserve">Sistema </w:t>
       </w:r>
       <w:r>
-        <w:t>exibe a lista de pratos cadastrados (título e descrição) em ordem alfabética de título</w:t>
-      </w:r>
-      <w:r>
-        <w:t>.</w:t>
-      </w:r>
-      <w:r>
-        <w:t xml:space="preserve"> </w:t>
+        <w:t xml:space="preserve">exibe a lista de pratos cadastrados (título e </w:t>
+      </w:r>
+      <w:r>
+        <w:t>preço</w:t>
+      </w:r>
+      <w:r>
+        <w:t>) em ordem alfabética de título</w:t>
+      </w:r>
+      <w:r>
+        <w:t>, conforme Interface I02.</w:t>
       </w:r>
     </w:p>
     <w:p>
       <w:pPr>
         <w:pStyle w:val="Ttulo3"/>
-        <w:ind w:left="1418" w:hanging="1021"/>
-      </w:pPr>
-      <w:r>
-        <w:t xml:space="preserve">Caso o Gerente deseje incluir um novo prato, seleciona a </w:t>
-      </w:r>
-      <w:proofErr w:type="gramStart"/>
-      <w:r>
-        <w:t>opção Incluir</w:t>
-      </w:r>
-      <w:proofErr w:type="gramEnd"/>
-      <w:r>
-        <w:t>.</w:t>
-      </w:r>
-    </w:p>
-    <w:p>
-      <w:pPr>
-        <w:pStyle w:val="Ttulo4"/>
-      </w:pPr>
-      <w:r>
-        <w:t>Sistema aciona o Fluxo Alternativo 1</w:t>
-      </w:r>
-      <w:r>
-        <w:t xml:space="preserve"> </w:t>
-      </w:r>
-    </w:p>
-    <w:p>
-      <w:pPr>
-        <w:pStyle w:val="Ttulo3"/>
-        <w:ind w:left="397"/>
-      </w:pPr>
-      <w:r>
-        <w:t xml:space="preserve">Caso </w:t>
-      </w:r>
-      <w:r>
-        <w:t xml:space="preserve">o Gerente deseje alterar um prato, seleciona o prato e escolhe a </w:t>
-      </w:r>
-      <w:proofErr w:type="gramStart"/>
-      <w:r>
-        <w:t>opção Alterar</w:t>
-      </w:r>
-      <w:proofErr w:type="gramEnd"/>
-      <w:r>
-        <w:t>.</w:t>
-      </w:r>
-    </w:p>
-    <w:p>
-      <w:pPr>
-        <w:pStyle w:val="Ttulo4"/>
-      </w:pPr>
-      <w:r>
-        <w:t>Sist</w:t>
-      </w:r>
-      <w:r>
-        <w:t>ema aciona o Fluxo Alternativo 2</w:t>
-      </w:r>
-      <w:r>
-        <w:t xml:space="preserve"> </w:t>
-      </w:r>
-    </w:p>
-    <w:p>
-      <w:pPr>
-        <w:pStyle w:val="Ttulo3"/>
-        <w:ind w:left="397"/>
-      </w:pPr>
-      <w:r>
-        <w:t xml:space="preserve">Caso </w:t>
-      </w:r>
-      <w:r>
-        <w:t xml:space="preserve">o Gerente deseje excluir um prato, seleciona o prato e escolhe a </w:t>
-      </w:r>
-      <w:proofErr w:type="gramStart"/>
-      <w:r>
-        <w:t>opção Excluir</w:t>
-      </w:r>
-      <w:proofErr w:type="gramEnd"/>
-      <w:r>
-        <w:t>.</w:t>
-      </w:r>
-    </w:p>
-    <w:p>
-      <w:pPr>
-        <w:pStyle w:val="Ttulo4"/>
-      </w:pPr>
-      <w:r>
-        <w:t xml:space="preserve">Sistema </w:t>
-      </w:r>
-      <w:r>
-        <w:t>solicita confirmação da exclusão.</w:t>
-      </w:r>
-    </w:p>
-    <w:p>
-      <w:pPr>
-        <w:pStyle w:val="Ttulo4"/>
-      </w:pPr>
-      <w:r>
-        <w:t>Gerente confirma a exclusão. O prato é excluído.</w:t>
-      </w:r>
-      <w:r>
-        <w:t xml:space="preserve"> </w:t>
+        <w:ind w:left="993" w:hanging="596"/>
+      </w:pPr>
+      <w:r>
+        <w:t>Gerente faz a inclusão, alteração, exclusão ou detalhamento do item conforme as instruções na Interface I02 e seguintes.</w:t>
       </w:r>
     </w:p>
     <w:p>
@@ -661,8 +576,6 @@
           <w:lang w:val="pt-BR"/>
         </w:rPr>
       </w:pPr>
-      <w:bookmarkStart w:id="16" w:name="_GoBack"/>
-      <w:bookmarkEnd w:id="16"/>
     </w:p>
     <w:p>
       <w:pPr>
@@ -679,7 +592,6 @@
         <w:rPr>
           <w:rFonts w:ascii="Arial" w:hAnsi="Arial" w:cs="Arial"/>
         </w:rPr>
-        <w:lastRenderedPageBreak/>
         <w:t xml:space="preserve">Fluxo </w:t>
       </w:r>
       <w:r>
@@ -790,14 +702,15 @@
           <w:rFonts w:cs="Arial"/>
         </w:rPr>
       </w:pPr>
-      <w:bookmarkStart w:id="17" w:name="_Toc350264737"/>
+      <w:bookmarkStart w:id="16" w:name="_Toc350264737"/>
       <w:r>
         <w:rPr>
           <w:rFonts w:cs="Arial"/>
         </w:rPr>
+        <w:lastRenderedPageBreak/>
         <w:t>Detalhamento das Interfaces com o Usuário</w:t>
       </w:r>
-      <w:bookmarkEnd w:id="17"/>
+      <w:bookmarkEnd w:id="16"/>
     </w:p>
     <w:p>
       <w:pPr>
@@ -845,8 +758,8 @@
           <w:lang w:val="pt-BR" w:eastAsia="pt-BR"/>
         </w:rPr>
         <w:drawing>
-          <wp:inline distT="0" distB="0" distL="0" distR="0" wp14:anchorId="0FA7CD74" wp14:editId="000350F5">
-            <wp:extent cx="3613150" cy="1883451"/>
+          <wp:inline distT="0" distB="0" distL="0" distR="0" wp14:anchorId="6D7B96F3" wp14:editId="6B6DF847">
+            <wp:extent cx="3839313" cy="1035050"/>
             <wp:effectExtent l="0" t="0" r="0" b="0"/>
             <wp:docPr id="1" name="Imagem 1"/>
             <wp:cNvGraphicFramePr>
@@ -868,7 +781,7 @@
                   <pic:spPr>
                     <a:xfrm>
                       <a:off x="0" y="0"/>
-                      <a:ext cx="3639802" cy="1897344"/>
+                      <a:ext cx="3851720" cy="1038395"/>
                     </a:xfrm>
                     <a:prstGeom prst="rect">
                       <a:avLst/>
@@ -885,8 +798,8 @@
       <w:pPr>
         <w:pStyle w:val="Ttulo3"/>
       </w:pPr>
-      <w:bookmarkStart w:id="18" w:name="_Interface_I01_–"/>
-      <w:bookmarkEnd w:id="18"/>
+      <w:bookmarkStart w:id="17" w:name="_Interface_I01_–"/>
+      <w:bookmarkEnd w:id="17"/>
       <w:r>
         <w:t>Comandos</w:t>
       </w:r>
@@ -972,7 +885,7 @@
                 <w:rFonts w:ascii="Arial" w:hAnsi="Arial" w:cs="Arial"/>
                 <w:lang w:val="pt-BR"/>
               </w:rPr>
-              <w:t>Novo</w:t>
+              <w:t>Categoria do Menu (Entradas, Pratos Principais, Sobremesas, Bebidas)</w:t>
             </w:r>
           </w:p>
         </w:tc>
@@ -994,145 +907,14 @@
                 <w:rFonts w:ascii="Arial" w:hAnsi="Arial" w:cs="Arial"/>
                 <w:lang w:val="pt-BR"/>
               </w:rPr>
-              <w:t>Aciona o fluxo alternativo A01</w:t>
-            </w:r>
-          </w:p>
-        </w:tc>
-      </w:tr>
-      <w:tr>
-        <w:tc>
-          <w:tcPr>
-            <w:tcW w:w="2528" w:type="dxa"/>
-          </w:tcPr>
-          <w:p>
-            <w:pPr>
-              <w:pStyle w:val="Corpodetexto"/>
-              <w:ind w:left="0"/>
-              <w:rPr>
-                <w:rFonts w:ascii="Arial" w:hAnsi="Arial" w:cs="Arial"/>
-                <w:lang w:val="pt-BR"/>
-              </w:rPr>
-            </w:pPr>
-            <w:r>
-              <w:rPr>
-                <w:rFonts w:ascii="Arial" w:hAnsi="Arial" w:cs="Arial"/>
-                <w:lang w:val="pt-BR"/>
-              </w:rPr>
-              <w:t>Alteração</w:t>
-            </w:r>
-          </w:p>
-        </w:tc>
-        <w:tc>
-          <w:tcPr>
-            <w:tcW w:w="7503" w:type="dxa"/>
-          </w:tcPr>
-          <w:p>
-            <w:pPr>
-              <w:pStyle w:val="Corpodetexto"/>
-              <w:ind w:left="0"/>
-              <w:rPr>
-                <w:rFonts w:ascii="Arial" w:hAnsi="Arial" w:cs="Arial"/>
-                <w:lang w:val="pt-BR"/>
-              </w:rPr>
-            </w:pPr>
-            <w:r>
-              <w:rPr>
-                <w:rFonts w:ascii="Arial" w:hAnsi="Arial" w:cs="Arial"/>
-                <w:lang w:val="pt-BR"/>
-              </w:rPr>
-              <w:t>Aciona o fluxo alternativo A02</w:t>
-            </w:r>
-          </w:p>
-        </w:tc>
-      </w:tr>
-      <w:tr>
-        <w:tc>
-          <w:tcPr>
-            <w:tcW w:w="2528" w:type="dxa"/>
-          </w:tcPr>
-          <w:p>
-            <w:pPr>
-              <w:pStyle w:val="Corpodetexto"/>
-              <w:ind w:left="0"/>
-              <w:rPr>
-                <w:rFonts w:ascii="Arial" w:hAnsi="Arial" w:cs="Arial"/>
-                <w:lang w:val="pt-BR"/>
-              </w:rPr>
-            </w:pPr>
-            <w:r>
-              <w:rPr>
-                <w:rFonts w:ascii="Arial" w:hAnsi="Arial" w:cs="Arial"/>
-                <w:lang w:val="pt-BR"/>
-              </w:rPr>
-              <w:t>Exclusão</w:t>
-            </w:r>
-          </w:p>
-        </w:tc>
-        <w:tc>
-          <w:tcPr>
-            <w:tcW w:w="7503" w:type="dxa"/>
-          </w:tcPr>
-          <w:p>
-            <w:pPr>
-              <w:pStyle w:val="Corpodetexto"/>
-              <w:ind w:left="0"/>
-              <w:rPr>
-                <w:rFonts w:ascii="Arial" w:hAnsi="Arial" w:cs="Arial"/>
-                <w:lang w:val="pt-BR"/>
-              </w:rPr>
-            </w:pPr>
-            <w:r>
-              <w:rPr>
-                <w:rFonts w:ascii="Arial" w:hAnsi="Arial" w:cs="Arial"/>
-                <w:lang w:val="pt-BR"/>
-              </w:rPr>
-              <w:t>Aciona o fluxo alternativo A03</w:t>
-            </w:r>
-          </w:p>
-        </w:tc>
-      </w:tr>
-      <w:tr>
-        <w:tc>
-          <w:tcPr>
-            <w:tcW w:w="2528" w:type="dxa"/>
-          </w:tcPr>
-          <w:p>
-            <w:pPr>
-              <w:pStyle w:val="Corpodetexto"/>
-              <w:ind w:left="0"/>
-              <w:rPr>
-                <w:rFonts w:ascii="Arial" w:hAnsi="Arial" w:cs="Arial"/>
-                <w:lang w:val="pt-BR"/>
-              </w:rPr>
-            </w:pPr>
-            <w:r>
-              <w:rPr>
-                <w:rFonts w:ascii="Arial" w:hAnsi="Arial" w:cs="Arial"/>
-                <w:lang w:val="pt-BR"/>
-              </w:rPr>
-              <w:t>Listar</w:t>
-            </w:r>
-          </w:p>
-        </w:tc>
-        <w:tc>
-          <w:tcPr>
-            <w:tcW w:w="7503" w:type="dxa"/>
-          </w:tcPr>
-          <w:p>
-            <w:pPr>
-              <w:pStyle w:val="Corpodetexto"/>
-              <w:ind w:left="0"/>
-              <w:rPr>
-                <w:rFonts w:ascii="Arial" w:hAnsi="Arial" w:cs="Arial"/>
-                <w:lang w:val="pt-BR"/>
-              </w:rPr>
-            </w:pPr>
-            <w:r>
-              <w:rPr>
-                <w:rFonts w:ascii="Arial" w:hAnsi="Arial" w:cs="Arial"/>
-                <w:lang w:val="pt-BR"/>
-              </w:rPr>
-              <w:t>Aciona o fluxo alternativo A04</w:t>
+              <w:t xml:space="preserve">Aciona </w:t>
+            </w:r>
+            <w:r>
+              <w:rPr>
+                <w:rFonts w:ascii="Arial" w:hAnsi="Arial" w:cs="Arial"/>
+                <w:lang w:val="pt-BR"/>
+              </w:rPr>
+              <w:t>a janela de manutenção da categoria selecionada, conforme interface I02</w:t>
             </w:r>
           </w:p>
         </w:tc>
@@ -1163,14 +945,13 @@
         <w:rPr>
           <w:rFonts w:ascii="Arial" w:hAnsi="Arial" w:cs="Arial"/>
         </w:rPr>
-        <w:lastRenderedPageBreak/>
         <w:t xml:space="preserve">Interface I02 – </w:t>
       </w:r>
       <w:r>
         <w:rPr>
           <w:rFonts w:ascii="Arial" w:hAnsi="Arial" w:cs="Arial"/>
         </w:rPr>
-        <w:t>Novo Produto</w:t>
+        <w:t>Tela de Manutenção de Categoria do Menu</w:t>
       </w:r>
     </w:p>
     <w:p>
@@ -1195,10 +976,10 @@
           <w:lang w:val="pt-BR" w:eastAsia="pt-BR"/>
         </w:rPr>
         <w:drawing>
-          <wp:inline distT="0" distB="0" distL="0" distR="0" wp14:anchorId="2BB1BEF8" wp14:editId="31B6321A">
-            <wp:extent cx="3695700" cy="1932734"/>
+          <wp:inline distT="0" distB="0" distL="0" distR="0" wp14:anchorId="73298189" wp14:editId="3D84C9EE">
+            <wp:extent cx="5695950" cy="1346305"/>
             <wp:effectExtent l="0" t="0" r="0" b="0"/>
-            <wp:docPr id="4" name="Imagem 4"/>
+            <wp:docPr id="6" name="Imagem 6"/>
             <wp:cNvGraphicFramePr>
               <a:graphicFrameLocks xmlns:a="http://schemas.openxmlformats.org/drawingml/2006/main" noChangeAspect="1"/>
             </wp:cNvGraphicFramePr>
@@ -1218,7 +999,7 @@
                   <pic:spPr>
                     <a:xfrm>
                       <a:off x="0" y="0"/>
-                      <a:ext cx="3718299" cy="1944553"/>
+                      <a:ext cx="5709528" cy="1349514"/>
                     </a:xfrm>
                     <a:prstGeom prst="rect">
                       <a:avLst/>
@@ -1372,7 +1153,7 @@
                 <w:rFonts w:ascii="Arial" w:hAnsi="Arial" w:cs="Arial"/>
                 <w:lang w:val="pt-BR"/>
               </w:rPr>
-              <w:t>Nome</w:t>
+              <w:t>Nome da Categoria</w:t>
             </w:r>
           </w:p>
         </w:tc>
@@ -1416,30 +1197,23 @@
                 <w:rFonts w:ascii="Arial" w:hAnsi="Arial" w:cs="Arial"/>
                 <w:lang w:val="pt-BR"/>
               </w:rPr>
-              <w:t>Nome do produto</w:t>
-            </w:r>
-          </w:p>
-        </w:tc>
-        <w:tc>
-          <w:tcPr>
-            <w:tcW w:w="2528" w:type="dxa"/>
-          </w:tcPr>
-          <w:p>
-            <w:pPr>
-              <w:pStyle w:val="Corpodetexto"/>
-              <w:ind w:left="0"/>
-              <w:rPr>
-                <w:rFonts w:ascii="Arial" w:hAnsi="Arial" w:cs="Arial"/>
-                <w:lang w:val="pt-BR"/>
-              </w:rPr>
-            </w:pPr>
-            <w:r>
-              <w:rPr>
-                <w:rFonts w:ascii="Arial" w:hAnsi="Arial" w:cs="Arial"/>
-                <w:lang w:val="pt-BR"/>
-              </w:rPr>
-              <w:t>Obrigatório</w:t>
-            </w:r>
+              <w:t>Categorias do menu</w:t>
+            </w:r>
+          </w:p>
+        </w:tc>
+        <w:tc>
+          <w:tcPr>
+            <w:tcW w:w="2528" w:type="dxa"/>
+          </w:tcPr>
+          <w:p>
+            <w:pPr>
+              <w:pStyle w:val="Corpodetexto"/>
+              <w:ind w:left="0"/>
+              <w:rPr>
+                <w:rFonts w:ascii="Arial" w:hAnsi="Arial" w:cs="Arial"/>
+                <w:lang w:val="pt-BR"/>
+              </w:rPr>
+            </w:pPr>
           </w:p>
         </w:tc>
       </w:tr>
@@ -1457,12 +1231,14 @@
                 <w:lang w:val="pt-BR"/>
               </w:rPr>
             </w:pPr>
-            <w:r>
-              <w:rPr>
-                <w:rFonts w:ascii="Arial" w:hAnsi="Arial" w:cs="Arial"/>
-                <w:lang w:val="pt-BR"/>
-              </w:rPr>
-              <w:t>Marca</w:t>
+            <w:bookmarkStart w:id="18" w:name="_GoBack"/>
+            <w:bookmarkEnd w:id="18"/>
+            <w:r>
+              <w:rPr>
+                <w:rFonts w:ascii="Arial" w:hAnsi="Arial" w:cs="Arial"/>
+                <w:lang w:val="pt-BR"/>
+              </w:rPr>
+              <w:t>Nome</w:t>
             </w:r>
           </w:p>
         </w:tc>
@@ -1506,7 +1282,7 @@
                 <w:rFonts w:ascii="Arial" w:hAnsi="Arial" w:cs="Arial"/>
                 <w:lang w:val="pt-BR"/>
               </w:rPr>
-              <w:t>Marca do produto</w:t>
+              <w:t>Nome do item do menu</w:t>
             </w:r>
           </w:p>
         </w:tc>
@@ -1529,6 +1305,13 @@
                 <w:lang w:val="pt-BR"/>
               </w:rPr>
               <w:t>Obrigatório</w:t>
+            </w:r>
+            <w:r>
+              <w:rPr>
+                <w:rFonts w:ascii="Arial" w:hAnsi="Arial" w:cs="Arial"/>
+                <w:lang w:val="pt-BR"/>
+              </w:rPr>
+              <w:t>. Possui link para o detalhamento do item.</w:t>
             </w:r>
           </w:p>
         </w:tc>
@@ -1552,51 +1335,51 @@
                 <w:rFonts w:ascii="Arial" w:hAnsi="Arial" w:cs="Arial"/>
                 <w:lang w:val="pt-BR"/>
               </w:rPr>
-              <w:t>Unidade</w:t>
-            </w:r>
-          </w:p>
-        </w:tc>
-        <w:tc>
-          <w:tcPr>
-            <w:tcW w:w="2528" w:type="dxa"/>
-          </w:tcPr>
-          <w:p>
-            <w:pPr>
-              <w:pStyle w:val="Corpodetexto"/>
-              <w:ind w:left="0"/>
-              <w:rPr>
-                <w:rFonts w:ascii="Arial" w:hAnsi="Arial" w:cs="Arial"/>
-                <w:lang w:val="pt-BR"/>
-              </w:rPr>
-            </w:pPr>
-            <w:r>
-              <w:rPr>
-                <w:rFonts w:ascii="Arial" w:hAnsi="Arial" w:cs="Arial"/>
-                <w:lang w:val="pt-BR"/>
-              </w:rPr>
-              <w:t>Alfanumérico</w:t>
-            </w:r>
-          </w:p>
-        </w:tc>
-        <w:tc>
-          <w:tcPr>
-            <w:tcW w:w="2528" w:type="dxa"/>
-          </w:tcPr>
-          <w:p>
-            <w:pPr>
-              <w:pStyle w:val="Corpodetexto"/>
-              <w:ind w:left="0"/>
-              <w:rPr>
-                <w:rFonts w:ascii="Arial" w:hAnsi="Arial" w:cs="Arial"/>
-                <w:lang w:val="pt-BR"/>
-              </w:rPr>
-            </w:pPr>
-            <w:r>
-              <w:rPr>
-                <w:rFonts w:ascii="Arial" w:hAnsi="Arial" w:cs="Arial"/>
-                <w:lang w:val="pt-BR"/>
-              </w:rPr>
-              <w:t>Unidade de medida usada para o produto</w:t>
+              <w:t>Preço</w:t>
+            </w:r>
+          </w:p>
+        </w:tc>
+        <w:tc>
+          <w:tcPr>
+            <w:tcW w:w="2528" w:type="dxa"/>
+          </w:tcPr>
+          <w:p>
+            <w:pPr>
+              <w:pStyle w:val="Corpodetexto"/>
+              <w:ind w:left="0"/>
+              <w:rPr>
+                <w:rFonts w:ascii="Arial" w:hAnsi="Arial" w:cs="Arial"/>
+                <w:lang w:val="pt-BR"/>
+              </w:rPr>
+            </w:pPr>
+            <w:r>
+              <w:rPr>
+                <w:rFonts w:ascii="Arial" w:hAnsi="Arial" w:cs="Arial"/>
+                <w:lang w:val="pt-BR"/>
+              </w:rPr>
+              <w:t>Moeda</w:t>
+            </w:r>
+          </w:p>
+        </w:tc>
+        <w:tc>
+          <w:tcPr>
+            <w:tcW w:w="2528" w:type="dxa"/>
+          </w:tcPr>
+          <w:p>
+            <w:pPr>
+              <w:pStyle w:val="Corpodetexto"/>
+              <w:ind w:left="0"/>
+              <w:rPr>
+                <w:rFonts w:ascii="Arial" w:hAnsi="Arial" w:cs="Arial"/>
+                <w:lang w:val="pt-BR"/>
+              </w:rPr>
+            </w:pPr>
+            <w:r>
+              <w:rPr>
+                <w:rFonts w:ascii="Arial" w:hAnsi="Arial" w:cs="Arial"/>
+                <w:lang w:val="pt-BR"/>
+              </w:rPr>
+              <w:t>Preço atual do item</w:t>
             </w:r>
           </w:p>
         </w:tc>
@@ -1815,7 +1598,7 @@
                 <w:rFonts w:ascii="Arial" w:hAnsi="Arial" w:cs="Arial"/>
                 <w:lang w:val="pt-BR"/>
               </w:rPr>
-              <w:t>Cadastrar</w:t>
+              <w:t>Ícone de Inclusão (+)</w:t>
             </w:r>
           </w:p>
         </w:tc>
@@ -1837,7 +1620,7 @@
                 <w:rFonts w:ascii="Arial" w:hAnsi="Arial" w:cs="Arial"/>
                 <w:lang w:val="pt-BR"/>
               </w:rPr>
-              <w:t>Cadastra o produto e exibe alerta indicando sucesso da operação</w:t>
+              <w:t>Aciona a Interface para inclusão de um novo item na categoria atual.</w:t>
             </w:r>
           </w:p>
         </w:tc>
@@ -1861,7 +1644,8 @@
                 <w:rFonts w:ascii="Arial" w:hAnsi="Arial" w:cs="Arial"/>
                 <w:lang w:val="pt-BR"/>
               </w:rPr>
-              <w:t>Cancelar</w:t>
+              <w:lastRenderedPageBreak/>
+              <w:t>Ícone de edição</w:t>
             </w:r>
           </w:p>
         </w:tc>
@@ -1883,7 +1667,69 @@
                 <w:rFonts w:ascii="Arial" w:hAnsi="Arial" w:cs="Arial"/>
                 <w:lang w:val="pt-BR"/>
               </w:rPr>
-              <w:t>Cancela a operação e retorna para a Interface I01</w:t>
+              <w:t xml:space="preserve">Aciona </w:t>
+            </w:r>
+            <w:proofErr w:type="gramStart"/>
+            <w:r>
+              <w:rPr>
+                <w:rFonts w:ascii="Arial" w:hAnsi="Arial" w:cs="Arial"/>
+                <w:lang w:val="pt-BR"/>
+              </w:rPr>
+              <w:t>interface  para</w:t>
+            </w:r>
+            <w:proofErr w:type="gramEnd"/>
+            <w:r>
+              <w:rPr>
+                <w:rFonts w:ascii="Arial" w:hAnsi="Arial" w:cs="Arial"/>
+                <w:lang w:val="pt-BR"/>
+              </w:rPr>
+              <w:t xml:space="preserve"> edição do item selecionado.</w:t>
+            </w:r>
+          </w:p>
+        </w:tc>
+      </w:tr>
+      <w:tr>
+        <w:tc>
+          <w:tcPr>
+            <w:tcW w:w="2528" w:type="dxa"/>
+          </w:tcPr>
+          <w:p>
+            <w:pPr>
+              <w:pStyle w:val="Corpodetexto"/>
+              <w:ind w:left="0"/>
+              <w:rPr>
+                <w:rFonts w:ascii="Arial" w:hAnsi="Arial" w:cs="Arial"/>
+                <w:lang w:val="pt-BR"/>
+              </w:rPr>
+            </w:pPr>
+            <w:r>
+              <w:rPr>
+                <w:rFonts w:ascii="Arial" w:hAnsi="Arial" w:cs="Arial"/>
+                <w:lang w:val="pt-BR"/>
+              </w:rPr>
+              <w:t>Ícone de exclusão</w:t>
+            </w:r>
+          </w:p>
+        </w:tc>
+        <w:tc>
+          <w:tcPr>
+            <w:tcW w:w="7503" w:type="dxa"/>
+          </w:tcPr>
+          <w:p>
+            <w:pPr>
+              <w:pStyle w:val="Corpodetexto"/>
+              <w:ind w:left="0"/>
+              <w:rPr>
+                <w:rFonts w:ascii="Arial" w:hAnsi="Arial" w:cs="Arial"/>
+                <w:lang w:val="pt-BR"/>
+              </w:rPr>
+            </w:pPr>
+            <w:r>
+              <w:rPr>
+                <w:rFonts w:ascii="Arial" w:hAnsi="Arial" w:cs="Arial"/>
+                <w:lang w:val="pt-BR"/>
+              </w:rPr>
+              <w:t>Aciona Interface para confirmação da exclusão do item selecionado.</w:t>
             </w:r>
           </w:p>
         </w:tc>
@@ -2222,7 +2068,6 @@
                 <w:rFonts w:ascii="Arial" w:hAnsi="Arial" w:cs="Arial"/>
                 <w:lang w:val="pt-BR"/>
               </w:rPr>
-              <w:lastRenderedPageBreak/>
               <w:t>Marca do produto</w:t>
             </w:r>
           </w:p>
@@ -2701,6 +2546,7 @@
                 <w:rFonts w:ascii="Arial" w:hAnsi="Arial" w:cs="Arial"/>
                 <w:lang w:val="pt-BR"/>
               </w:rPr>
+              <w:lastRenderedPageBreak/>
               <w:t>Código (link)</w:t>
             </w:r>
           </w:p>
@@ -3356,6 +3202,7 @@
         <w:rPr>
           <w:rFonts w:ascii="Arial" w:hAnsi="Arial" w:cs="Arial"/>
         </w:rPr>
+        <w:lastRenderedPageBreak/>
         <w:t>Interface I0</w:t>
       </w:r>
       <w:r>
@@ -3476,7 +3323,6 @@
         <w:pStyle w:val="Ttulo3"/>
       </w:pPr>
       <w:r>
-        <w:lastRenderedPageBreak/>
         <w:t>Comandos</w:t>
       </w:r>
     </w:p>
@@ -4293,28 +4139,37 @@
                 <w:rFonts w:ascii="Arial" w:hAnsi="Arial" w:cs="Arial"/>
                 <w:lang w:val="pt-BR"/>
               </w:rPr>
-              <w:t>Indica se o produto pertence ou não à cesta padrão</w:t>
-            </w:r>
-          </w:p>
-        </w:tc>
-        <w:tc>
-          <w:tcPr>
-            <w:tcW w:w="2528" w:type="dxa"/>
-          </w:tcPr>
-          <w:p>
-            <w:pPr>
-              <w:pStyle w:val="Corpodetexto"/>
-              <w:ind w:left="0"/>
-              <w:rPr>
-                <w:rFonts w:ascii="Arial" w:hAnsi="Arial" w:cs="Arial"/>
-                <w:lang w:val="pt-BR"/>
-              </w:rPr>
-            </w:pPr>
-            <w:r>
-              <w:rPr>
-                <w:rFonts w:ascii="Arial" w:hAnsi="Arial" w:cs="Arial"/>
-                <w:lang w:val="pt-BR"/>
-              </w:rPr>
+              <w:t xml:space="preserve">Indica se o produto pertence ou não à cesta </w:t>
+            </w:r>
+            <w:r>
+              <w:rPr>
+                <w:rFonts w:ascii="Arial" w:hAnsi="Arial" w:cs="Arial"/>
+                <w:lang w:val="pt-BR"/>
+              </w:rPr>
+              <w:lastRenderedPageBreak/>
+              <w:t>padrão</w:t>
+            </w:r>
+          </w:p>
+        </w:tc>
+        <w:tc>
+          <w:tcPr>
+            <w:tcW w:w="2528" w:type="dxa"/>
+          </w:tcPr>
+          <w:p>
+            <w:pPr>
+              <w:pStyle w:val="Corpodetexto"/>
+              <w:ind w:left="0"/>
+              <w:rPr>
+                <w:rFonts w:ascii="Arial" w:hAnsi="Arial" w:cs="Arial"/>
+                <w:lang w:val="pt-BR"/>
+              </w:rPr>
+            </w:pPr>
+            <w:r>
+              <w:rPr>
+                <w:rFonts w:ascii="Arial" w:hAnsi="Arial" w:cs="Arial"/>
+                <w:lang w:val="pt-BR"/>
+              </w:rPr>
+              <w:lastRenderedPageBreak/>
               <w:t>Já preenchido.</w:t>
             </w:r>
           </w:p>
@@ -4583,7 +4438,7 @@
               <w:noProof/>
               <w:lang w:val="pt-BR"/>
             </w:rPr>
-            <w:t>1</w:t>
+            <w:t>3</w:t>
           </w:r>
           <w:r>
             <w:rPr>
@@ -5381,6 +5236,12 @@
     </w:lvlOverride>
   </w:num>
   <w:num w:numId="22">
+    <w:abstractNumId w:val="0"/>
+  </w:num>
+  <w:num w:numId="23">
+    <w:abstractNumId w:val="0"/>
+  </w:num>
+  <w:num w:numId="24">
     <w:abstractNumId w:val="0"/>
   </w:num>
   <w:numIdMacAtCleanup w:val="3"/>
@@ -6813,7 +6674,7 @@
 </file>
 
 <file path=customXml/itemProps1.xml><?xml version="1.0" encoding="utf-8"?>
-<ds:datastoreItem xmlns:ds="http://schemas.openxmlformats.org/officeDocument/2006/customXml" ds:itemID="{AD832131-BD46-4966-84C0-1DE56B603E35}">
+<ds:datastoreItem xmlns:ds="http://schemas.openxmlformats.org/officeDocument/2006/customXml" ds:itemID="{B2928C6E-548A-43F8-A69E-8156E89457A3}">
   <ds:schemaRefs>
     <ds:schemaRef ds:uri="http://schemas.openxmlformats.org/officeDocument/2006/bibliography"/>
   </ds:schemaRefs>

</xml_diff>

<commit_message>
Especificação do UC07 - Manter Pratos, com protótipo
</commit_message>
<xml_diff>
--- a/Especificações de Casos de Uso/UC7 - Manter Pratos.docx
+++ b/Especificações de Casos de Uso/UC7 - Manter Pratos.docx
@@ -250,7 +250,9 @@
         </w:rPr>
         <w:t>Pré-Condições</w:t>
       </w:r>
+      <w:bookmarkStart w:id="7" w:name="_GoBack"/>
       <w:bookmarkEnd w:id="6"/>
+      <w:bookmarkEnd w:id="7"/>
     </w:p>
     <w:p>
       <w:pPr>
@@ -291,14 +293,14 @@
           <w:rFonts w:cs="Arial"/>
         </w:rPr>
       </w:pPr>
-      <w:bookmarkStart w:id="7" w:name="_Toc350264732"/>
+      <w:bookmarkStart w:id="8" w:name="_Toc350264732"/>
       <w:r>
         <w:rPr>
           <w:rFonts w:cs="Arial"/>
         </w:rPr>
         <w:t>Pós-Condições</w:t>
       </w:r>
-      <w:bookmarkEnd w:id="7"/>
+      <w:bookmarkEnd w:id="8"/>
     </w:p>
     <w:p>
       <w:pPr>
@@ -347,18 +349,18 @@
           <w:lang w:val="fr-FR"/>
         </w:rPr>
       </w:pPr>
-      <w:bookmarkStart w:id="8" w:name="_Toc425054505"/>
-      <w:bookmarkStart w:id="9" w:name="_Toc423410239"/>
-      <w:bookmarkStart w:id="10" w:name="_Toc350264733"/>
+      <w:bookmarkStart w:id="9" w:name="_Toc425054505"/>
+      <w:bookmarkStart w:id="10" w:name="_Toc423410239"/>
+      <w:bookmarkStart w:id="11" w:name="_Toc350264733"/>
       <w:r>
         <w:rPr>
           <w:rFonts w:cs="Arial"/>
         </w:rPr>
         <w:t>Fluxo de Eventos</w:t>
       </w:r>
-      <w:bookmarkEnd w:id="8"/>
       <w:bookmarkEnd w:id="9"/>
       <w:bookmarkEnd w:id="10"/>
+      <w:bookmarkEnd w:id="11"/>
     </w:p>
     <w:p>
       <w:pPr>
@@ -371,18 +373,24 @@
           <w:rFonts w:ascii="Arial" w:hAnsi="Arial" w:cs="Arial"/>
         </w:rPr>
       </w:pPr>
-      <w:bookmarkStart w:id="11" w:name="_Toc425054506"/>
-      <w:bookmarkStart w:id="12" w:name="_Toc423410240"/>
-      <w:bookmarkStart w:id="13" w:name="_Toc350264734"/>
+      <w:bookmarkStart w:id="12" w:name="_Toc425054506"/>
+      <w:bookmarkStart w:id="13" w:name="_Toc423410240"/>
+      <w:bookmarkStart w:id="14" w:name="_Toc350264734"/>
+      <w:r>
+        <w:rPr>
+          <w:rFonts w:ascii="Arial" w:hAnsi="Arial" w:cs="Arial"/>
+        </w:rPr>
+        <w:t xml:space="preserve"> </w:t>
+      </w:r>
       <w:r>
         <w:rPr>
           <w:rFonts w:ascii="Arial" w:hAnsi="Arial" w:cs="Arial"/>
         </w:rPr>
         <w:t>Fluxo Básico</w:t>
       </w:r>
-      <w:bookmarkEnd w:id="11"/>
       <w:bookmarkEnd w:id="12"/>
       <w:bookmarkEnd w:id="13"/>
+      <w:bookmarkEnd w:id="14"/>
       <w:r>
         <w:rPr>
           <w:rFonts w:ascii="Arial" w:hAnsi="Arial" w:cs="Arial"/>
@@ -470,10 +478,10 @@
           <w:lang w:val="pt-BR"/>
         </w:rPr>
       </w:pPr>
-      <w:bookmarkStart w:id="14" w:name="_5.2.2_S02_Pesquisar"/>
-      <w:bookmarkStart w:id="15" w:name="_5.2.2_S02_Alterar"/>
-      <w:bookmarkEnd w:id="14"/>
+      <w:bookmarkStart w:id="15" w:name="_5.2.2_S02_Pesquisar"/>
+      <w:bookmarkStart w:id="16" w:name="_5.2.2_S02_Alterar"/>
       <w:bookmarkEnd w:id="15"/>
+      <w:bookmarkEnd w:id="16"/>
       <w:r>
         <w:rPr>
           <w:rFonts w:ascii="Arial" w:hAnsi="Arial" w:cs="Arial"/>
@@ -497,6 +505,12 @@
         <w:rPr>
           <w:rFonts w:ascii="Arial" w:hAnsi="Arial" w:cs="Arial"/>
         </w:rPr>
+        <w:t xml:space="preserve"> </w:t>
+      </w:r>
+      <w:r>
+        <w:rPr>
+          <w:rFonts w:ascii="Arial" w:hAnsi="Arial" w:cs="Arial"/>
+        </w:rPr>
         <w:t xml:space="preserve">Fluxo </w:t>
       </w:r>
       <w:r>
@@ -542,16 +556,126 @@
         <w:ind w:left="1418" w:hanging="1021"/>
       </w:pPr>
       <w:r>
-        <w:t xml:space="preserve">Gerente informa os dados solicitados e seleciona a </w:t>
-      </w:r>
-      <w:proofErr w:type="gramStart"/>
-      <w:r>
-        <w:t>opção</w:t>
+        <w:t>Gerente informa os dados solicitados e seleciona a opção</w:t>
       </w:r>
       <w:r>
         <w:t xml:space="preserve"> Cadastrar</w:t>
       </w:r>
-      <w:proofErr w:type="gramEnd"/>
+      <w:r>
+        <w:t>.</w:t>
+      </w:r>
+    </w:p>
+    <w:p>
+      <w:pPr>
+        <w:pStyle w:val="Ttulo3"/>
+        <w:tabs>
+          <w:tab w:val="num" w:pos="720"/>
+        </w:tabs>
+        <w:ind w:left="993" w:hanging="596"/>
+      </w:pPr>
+      <w:r>
+        <w:t>Sistema</w:t>
+      </w:r>
+      <w:r>
+        <w:t xml:space="preserve"> valida os dados do prato </w:t>
+      </w:r>
+      <w:r>
+        <w:t>conforme as regras da interface. Em seguida,</w:t>
+      </w:r>
+      <w:r>
+        <w:t xml:space="preserve"> registra os dados do novo </w:t>
+      </w:r>
+      <w:r>
+        <w:t xml:space="preserve">prato, atualiza a lista de pratos na </w:t>
+      </w:r>
+      <w:r>
+        <w:t>Interface</w:t>
+      </w:r>
+      <w:r>
+        <w:t xml:space="preserve"> I0</w:t>
+      </w:r>
+      <w:r>
+        <w:t>2</w:t>
+      </w:r>
+      <w:r>
+        <w:t xml:space="preserve"> e exibe mensagem de sucesso.</w:t>
+      </w:r>
+    </w:p>
+    <w:p>
+      <w:pPr>
+        <w:pStyle w:val="Recuonormal"/>
+        <w:jc w:val="both"/>
+        <w:rPr>
+          <w:rFonts w:ascii="Arial" w:hAnsi="Arial" w:cs="Arial"/>
+          <w:lang w:val="pt-BR"/>
+        </w:rPr>
+      </w:pPr>
+    </w:p>
+    <w:p>
+      <w:pPr>
+        <w:pStyle w:val="Ttulo2"/>
+        <w:tabs>
+          <w:tab w:val="clear" w:pos="6313"/>
+        </w:tabs>
+        <w:ind w:left="426"/>
+        <w:rPr>
+          <w:rFonts w:ascii="Arial" w:hAnsi="Arial" w:cs="Arial"/>
+        </w:rPr>
+      </w:pPr>
+      <w:r>
+        <w:rPr>
+          <w:rFonts w:ascii="Arial" w:hAnsi="Arial" w:cs="Arial"/>
+        </w:rPr>
+        <w:t xml:space="preserve"> </w:t>
+      </w:r>
+      <w:r>
+        <w:rPr>
+          <w:rFonts w:ascii="Arial" w:hAnsi="Arial" w:cs="Arial"/>
+        </w:rPr>
+        <w:t xml:space="preserve">Fluxo </w:t>
+      </w:r>
+      <w:r>
+        <w:rPr>
+          <w:rFonts w:ascii="Arial" w:hAnsi="Arial" w:cs="Arial"/>
+        </w:rPr>
+        <w:t xml:space="preserve">Alternativo 2 – Alteração de </w:t>
+      </w:r>
+      <w:r>
+        <w:rPr>
+          <w:rFonts w:ascii="Arial" w:hAnsi="Arial" w:cs="Arial"/>
+        </w:rPr>
+        <w:t>Prato</w:t>
+      </w:r>
+    </w:p>
+    <w:p>
+      <w:pPr>
+        <w:pStyle w:val="Ttulo3"/>
+        <w:ind w:left="1418" w:hanging="1021"/>
+      </w:pPr>
+      <w:r>
+        <w:t>Sistema exibe a interface I0</w:t>
+      </w:r>
+      <w:r>
+        <w:t>4</w:t>
+      </w:r>
+      <w:r>
+        <w:t xml:space="preserve"> com os dados do prato selecionado</w:t>
+      </w:r>
+      <w:r>
+        <w:t>.</w:t>
+      </w:r>
+      <w:r>
+        <w:t xml:space="preserve"> Todos os campos são alteráveis.</w:t>
+      </w:r>
+    </w:p>
+    <w:p>
+      <w:pPr>
+        <w:pStyle w:val="Ttulo3"/>
+        <w:ind w:left="1418" w:hanging="1021"/>
+      </w:pPr>
+      <w:r>
+        <w:t>Gerente altera os campos desejados e seleciona a opção Alterar</w:t>
+      </w:r>
       <w:r>
         <w:t>.</w:t>
       </w:r>
@@ -565,33 +689,31 @@
         <w:ind w:left="1418" w:hanging="1021"/>
       </w:pPr>
       <w:r>
-        <w:t>Sistema</w:t>
-      </w:r>
-      <w:r>
-        <w:t xml:space="preserve"> valida os dados do prato </w:t>
-      </w:r>
-      <w:r>
-        <w:t>conforme as regras da interface. Em seguida,</w:t>
-      </w:r>
-      <w:r>
-        <w:t xml:space="preserve"> registra os dados do novo </w:t>
-      </w:r>
-      <w:r>
-        <w:t xml:space="preserve">prato, atualiza a lista de pratos na </w:t>
-      </w:r>
-      <w:proofErr w:type="spellStart"/>
-      <w:r>
-        <w:t>Inteface</w:t>
-      </w:r>
-      <w:proofErr w:type="spellEnd"/>
-      <w:r>
-        <w:t xml:space="preserve"> I0</w:t>
-      </w:r>
-      <w:r>
-        <w:t>2</w:t>
-      </w:r>
-      <w:r>
-        <w:t xml:space="preserve"> e exibe mensagem de sucesso.</w:t>
+        <w:t xml:space="preserve">Sistema </w:t>
+      </w:r>
+      <w:r>
+        <w:t>valida as alterações e registra os novos dados do prato</w:t>
+      </w:r>
+      <w:r>
+        <w:t>.</w:t>
+      </w:r>
+    </w:p>
+    <w:p>
+      <w:pPr>
+        <w:pStyle w:val="Ttulo3"/>
+        <w:tabs>
+          <w:tab w:val="num" w:pos="720"/>
+        </w:tabs>
+        <w:ind w:left="993" w:hanging="596"/>
+      </w:pPr>
+      <w:r>
+        <w:t>Sistema exibe a interface I02</w:t>
+      </w:r>
+      <w:r>
+        <w:t xml:space="preserve"> com os dados do prato alterado, juntamente com mensagem de sucesso</w:t>
+      </w:r>
+      <w:r>
+        <w:t>.</w:t>
       </w:r>
     </w:p>
     <w:p>
@@ -619,19 +741,37 @@
         <w:rPr>
           <w:rFonts w:ascii="Arial" w:hAnsi="Arial" w:cs="Arial"/>
         </w:rPr>
-        <w:t xml:space="preserve">Fluxo </w:t>
-      </w:r>
-      <w:r>
-        <w:rPr>
-          <w:rFonts w:ascii="Arial" w:hAnsi="Arial" w:cs="Arial"/>
-        </w:rPr>
-        <w:t xml:space="preserve">Alternativo 2 – Alteração de </w:t>
-      </w:r>
-      <w:r>
-        <w:rPr>
-          <w:rFonts w:ascii="Arial" w:hAnsi="Arial" w:cs="Arial"/>
-        </w:rPr>
-        <w:t>Prato</w:t>
+        <w:t xml:space="preserve">Fluxo Alternativo </w:t>
+      </w:r>
+      <w:r>
+        <w:rPr>
+          <w:rFonts w:ascii="Arial" w:hAnsi="Arial" w:cs="Arial"/>
+        </w:rPr>
+        <w:t>3</w:t>
+      </w:r>
+      <w:r>
+        <w:rPr>
+          <w:rFonts w:ascii="Arial" w:hAnsi="Arial" w:cs="Arial"/>
+        </w:rPr>
+        <w:t xml:space="preserve"> – </w:t>
+      </w:r>
+      <w:r>
+        <w:rPr>
+          <w:rFonts w:ascii="Arial" w:hAnsi="Arial" w:cs="Arial"/>
+        </w:rPr>
+        <w:t>Exclusão</w:t>
+      </w:r>
+      <w:r>
+        <w:rPr>
+          <w:rFonts w:ascii="Arial" w:hAnsi="Arial" w:cs="Arial"/>
+        </w:rPr>
+        <w:t xml:space="preserve"> de </w:t>
+      </w:r>
+      <w:r>
+        <w:rPr>
+          <w:rFonts w:ascii="Arial" w:hAnsi="Arial" w:cs="Arial"/>
+        </w:rPr>
+        <w:t>Item</w:t>
       </w:r>
     </w:p>
     <w:p>
@@ -640,20 +780,15 @@
         <w:ind w:left="1418" w:hanging="1021"/>
       </w:pPr>
       <w:r>
-        <w:t>Sistema exibe a interface I0</w:t>
-      </w:r>
-      <w:r>
-        <w:t>4</w:t>
-      </w:r>
-      <w:r>
-        <w:t xml:space="preserve"> com os dados do prato selecionado</w:t>
-      </w:r>
-      <w:r>
-        <w:t>.</w:t>
-      </w:r>
-      <w:r>
-        <w:t xml:space="preserve"> Todos os campos são alteráveis.</w:t>
-      </w:r>
+        <w:t>Gerente seleciona a opção Excluir ao lado do item desejado, na Interface I02.</w:t>
+      </w:r>
+    </w:p>
+    <w:p>
+      <w:pPr>
+        <w:rPr>
+          <w:lang w:val="pt-BR"/>
+        </w:rPr>
+      </w:pPr>
     </w:p>
     <w:p>
       <w:pPr>
@@ -661,15 +796,8 @@
         <w:ind w:left="1418" w:hanging="1021"/>
       </w:pPr>
       <w:r>
-        <w:t xml:space="preserve">Gerente altera os campos desejados e seleciona a </w:t>
-      </w:r>
-      <w:proofErr w:type="gramStart"/>
-      <w:r>
-        <w:t>opção Alterar</w:t>
-      </w:r>
-      <w:proofErr w:type="gramEnd"/>
-      <w:r>
-        <w:t>.</w:t>
+        <w:lastRenderedPageBreak/>
+        <w:t>Sistema exibe mensagem solicitando confirmação da exclusão.</w:t>
       </w:r>
     </w:p>
     <w:p>
@@ -681,13 +809,7 @@
         <w:ind w:left="1418" w:hanging="1021"/>
       </w:pPr>
       <w:r>
-        <w:t xml:space="preserve">Sistema </w:t>
-      </w:r>
-      <w:r>
-        <w:t>valida as alterações e registra os novos dados do prato</w:t>
-      </w:r>
-      <w:r>
-        <w:t>.</w:t>
+        <w:t>Gerente confirma a exclusão do prato.</w:t>
       </w:r>
     </w:p>
     <w:p>
@@ -696,16 +818,16 @@
         <w:tabs>
           <w:tab w:val="num" w:pos="720"/>
         </w:tabs>
-        <w:ind w:left="1418" w:hanging="1021"/>
-      </w:pPr>
-      <w:r>
-        <w:t>Sistema exibe a interface I02</w:t>
-      </w:r>
-      <w:r>
-        <w:t xml:space="preserve"> com os dados do prato alterado, juntamente com mensagem de sucesso</w:t>
-      </w:r>
-      <w:r>
-        <w:t>.</w:t>
+        <w:ind w:left="993" w:hanging="596"/>
+      </w:pPr>
+      <w:r>
+        <w:t xml:space="preserve">Sistema exibe a interface I02 </w:t>
+      </w:r>
+      <w:r>
+        <w:t>sem os dados do prato excluído</w:t>
+      </w:r>
+      <w:r>
+        <w:t>, juntamente com mensagem de sucesso.</w:t>
       </w:r>
     </w:p>
     <w:p>
@@ -735,15 +857,14 @@
           <w:rFonts w:cs="Arial"/>
         </w:rPr>
       </w:pPr>
-      <w:bookmarkStart w:id="16" w:name="_Toc350264737"/>
+      <w:bookmarkStart w:id="17" w:name="_Toc350264737"/>
       <w:r>
         <w:rPr>
           <w:rFonts w:cs="Arial"/>
         </w:rPr>
-        <w:lastRenderedPageBreak/>
         <w:t>Detalhamento das Interfaces com o Usuário</w:t>
       </w:r>
-      <w:bookmarkEnd w:id="16"/>
+      <w:bookmarkEnd w:id="17"/>
     </w:p>
     <w:p>
       <w:pPr>
@@ -831,8 +952,8 @@
       <w:pPr>
         <w:pStyle w:val="Ttulo3"/>
       </w:pPr>
-      <w:bookmarkStart w:id="17" w:name="_Interface_I01_–"/>
-      <w:bookmarkEnd w:id="17"/>
+      <w:bookmarkStart w:id="18" w:name="_Interface_I01_–"/>
+      <w:bookmarkEnd w:id="18"/>
       <w:r>
         <w:t>Comandos</w:t>
       </w:r>
@@ -1453,6 +1574,7 @@
         <w:pStyle w:val="Ttulo3"/>
       </w:pPr>
       <w:r>
+        <w:lastRenderedPageBreak/>
         <w:t>Comandos</w:t>
       </w:r>
     </w:p>
@@ -1635,8 +1757,6 @@
               </w:rPr>
               <w:t xml:space="preserve"> I04</w:t>
             </w:r>
-            <w:bookmarkStart w:id="18" w:name="_GoBack"/>
-            <w:bookmarkEnd w:id="18"/>
             <w:r>
               <w:rPr>
                 <w:rFonts w:ascii="Arial" w:hAnsi="Arial" w:cs="Arial"/>
@@ -1695,7 +1815,14 @@
                 <w:rFonts w:ascii="Arial" w:hAnsi="Arial" w:cs="Arial"/>
                 <w:lang w:val="pt-BR"/>
               </w:rPr>
-              <w:t>Aciona Interface para confirmação da exclusão do item selecionado.</w:t>
+              <w:t>Exibe mensagem</w:t>
+            </w:r>
+            <w:r>
+              <w:rPr>
+                <w:rFonts w:ascii="Arial" w:hAnsi="Arial" w:cs="Arial"/>
+                <w:lang w:val="pt-BR"/>
+              </w:rPr>
+              <w:t xml:space="preserve"> para confirmação da exclusão do item selecionado.</w:t>
             </w:r>
           </w:p>
         </w:tc>
@@ -2365,14 +2492,10 @@
     <w:p>
       <w:pPr>
         <w:pStyle w:val="Ttulo2"/>
-        <w:numPr>
-          <w:ilvl w:val="1"/>
-          <w:numId w:val="21"/>
-        </w:numPr>
         <w:tabs>
           <w:tab w:val="clear" w:pos="6313"/>
         </w:tabs>
-        <w:ind w:left="284"/>
+        <w:ind w:left="426"/>
         <w:rPr>
           <w:rFonts w:ascii="Arial" w:hAnsi="Arial" w:cs="Arial"/>
         </w:rPr>
@@ -2680,1589 +2803,6 @@
     <w:p>
       <w:pPr>
         <w:pStyle w:val="Corpodetexto"/>
-        <w:ind w:left="709"/>
-        <w:rPr>
-          <w:rFonts w:ascii="Arial" w:hAnsi="Arial" w:cs="Arial"/>
-          <w:lang w:val="pt-BR"/>
-        </w:rPr>
-      </w:pPr>
-    </w:p>
-    <w:p>
-      <w:pPr>
-        <w:pStyle w:val="Ttulo2"/>
-        <w:tabs>
-          <w:tab w:val="clear" w:pos="6313"/>
-        </w:tabs>
-        <w:ind w:left="426"/>
-        <w:rPr>
-          <w:rFonts w:ascii="Arial" w:hAnsi="Arial" w:cs="Arial"/>
-        </w:rPr>
-      </w:pPr>
-      <w:r>
-        <w:rPr>
-          <w:rFonts w:ascii="Arial" w:hAnsi="Arial" w:cs="Arial"/>
-        </w:rPr>
-        <w:t>Interface I0</w:t>
-      </w:r>
-      <w:r>
-        <w:rPr>
-          <w:rFonts w:ascii="Arial" w:hAnsi="Arial" w:cs="Arial"/>
-        </w:rPr>
-        <w:t>5</w:t>
-      </w:r>
-      <w:r>
-        <w:rPr>
-          <w:rFonts w:ascii="Arial" w:hAnsi="Arial" w:cs="Arial"/>
-        </w:rPr>
-        <w:t xml:space="preserve"> – Alteração de produto</w:t>
-      </w:r>
-    </w:p>
-    <w:p>
-      <w:pPr>
-        <w:pStyle w:val="Ttulo3"/>
-      </w:pPr>
-      <w:r>
-        <w:t>Esboço da Interface</w:t>
-      </w:r>
-    </w:p>
-    <w:p>
-      <w:pPr>
-        <w:ind w:left="709"/>
-        <w:rPr>
-          <w:lang w:val="pt-BR"/>
-        </w:rPr>
-      </w:pPr>
-      <w:r>
-        <w:rPr>
-          <w:noProof/>
-          <w:snapToGrid/>
-          <w:lang w:val="pt-BR" w:eastAsia="pt-BR"/>
-        </w:rPr>
-        <w:drawing>
-          <wp:inline distT="0" distB="0" distL="0" distR="0" wp14:anchorId="3CCE1AC7" wp14:editId="6E2A79BA">
-            <wp:extent cx="4203700" cy="1642360"/>
-            <wp:effectExtent l="0" t="0" r="0" b="0"/>
-            <wp:docPr id="7" name="Imagem 7"/>
-            <wp:cNvGraphicFramePr>
-              <a:graphicFrameLocks xmlns:a="http://schemas.openxmlformats.org/drawingml/2006/main" noChangeAspect="1"/>
-            </wp:cNvGraphicFramePr>
-            <a:graphic xmlns:a="http://schemas.openxmlformats.org/drawingml/2006/main">
-              <a:graphicData uri="http://schemas.openxmlformats.org/drawingml/2006/picture">
-                <pic:pic xmlns:pic="http://schemas.openxmlformats.org/drawingml/2006/picture">
-                  <pic:nvPicPr>
-                    <pic:cNvPr id="1" name=""/>
-                    <pic:cNvPicPr/>
-                  </pic:nvPicPr>
-                  <pic:blipFill>
-                    <a:blip r:embed="rId12"/>
-                    <a:stretch>
-                      <a:fillRect/>
-                    </a:stretch>
-                  </pic:blipFill>
-                  <pic:spPr>
-                    <a:xfrm>
-                      <a:off x="0" y="0"/>
-                      <a:ext cx="4216154" cy="1647226"/>
-                    </a:xfrm>
-                    <a:prstGeom prst="rect">
-                      <a:avLst/>
-                    </a:prstGeom>
-                  </pic:spPr>
-                </pic:pic>
-              </a:graphicData>
-            </a:graphic>
-          </wp:inline>
-        </w:drawing>
-      </w:r>
-    </w:p>
-    <w:p>
-      <w:pPr>
-        <w:pStyle w:val="Corpodetexto"/>
-        <w:ind w:left="0"/>
-        <w:rPr>
-          <w:rFonts w:ascii="Arial" w:hAnsi="Arial" w:cs="Arial"/>
-          <w:lang w:val="pt-BR"/>
-        </w:rPr>
-      </w:pPr>
-    </w:p>
-    <w:p>
-      <w:pPr>
-        <w:pStyle w:val="Ttulo3"/>
-      </w:pPr>
-      <w:r>
-        <w:lastRenderedPageBreak/>
-        <w:t xml:space="preserve">Campos </w:t>
-      </w:r>
-    </w:p>
-    <w:p>
-      <w:pPr>
-        <w:pStyle w:val="Corpodetexto"/>
-        <w:ind w:left="1440"/>
-        <w:rPr>
-          <w:rFonts w:ascii="Arial" w:hAnsi="Arial" w:cs="Arial"/>
-          <w:lang w:val="pt-BR"/>
-        </w:rPr>
-      </w:pPr>
-      <w:r>
-        <w:rPr>
-          <w:rFonts w:ascii="Arial" w:hAnsi="Arial" w:cs="Arial"/>
-          <w:lang w:val="pt-BR"/>
-        </w:rPr>
-        <w:t>Mesmos campos da interface de cadastramento – interface I02</w:t>
-      </w:r>
-    </w:p>
-    <w:p>
-      <w:pPr>
-        <w:pStyle w:val="Ttulo3"/>
-      </w:pPr>
-      <w:r>
-        <w:t>Comandos</w:t>
-      </w:r>
-    </w:p>
-    <w:tbl>
-      <w:tblPr>
-        <w:tblStyle w:val="Tabelacomgrade"/>
-        <w:tblW w:w="0" w:type="auto"/>
-        <w:tblLook w:val="04A0" w:firstRow="1" w:lastRow="0" w:firstColumn="1" w:lastColumn="0" w:noHBand="0" w:noVBand="1"/>
-      </w:tblPr>
-      <w:tblGrid>
-        <w:gridCol w:w="2528"/>
-        <w:gridCol w:w="7503"/>
-      </w:tblGrid>
-      <w:tr>
-        <w:tc>
-          <w:tcPr>
-            <w:tcW w:w="2528" w:type="dxa"/>
-          </w:tcPr>
-          <w:p>
-            <w:pPr>
-              <w:pStyle w:val="Corpodetexto"/>
-              <w:ind w:left="0"/>
-              <w:jc w:val="center"/>
-              <w:rPr>
-                <w:rFonts w:ascii="Arial" w:hAnsi="Arial" w:cs="Arial"/>
-                <w:i/>
-                <w:lang w:val="pt-BR"/>
-              </w:rPr>
-            </w:pPr>
-            <w:r>
-              <w:rPr>
-                <w:rFonts w:ascii="Arial" w:hAnsi="Arial" w:cs="Arial"/>
-                <w:i/>
-                <w:lang w:val="pt-BR"/>
-              </w:rPr>
-              <w:t>Nome</w:t>
-            </w:r>
-          </w:p>
-        </w:tc>
-        <w:tc>
-          <w:tcPr>
-            <w:tcW w:w="7503" w:type="dxa"/>
-          </w:tcPr>
-          <w:p>
-            <w:pPr>
-              <w:pStyle w:val="Corpodetexto"/>
-              <w:ind w:left="0"/>
-              <w:jc w:val="center"/>
-              <w:rPr>
-                <w:rFonts w:ascii="Arial" w:hAnsi="Arial" w:cs="Arial"/>
-                <w:i/>
-                <w:lang w:val="pt-BR"/>
-              </w:rPr>
-            </w:pPr>
-            <w:r>
-              <w:rPr>
-                <w:rFonts w:ascii="Arial" w:hAnsi="Arial" w:cs="Arial"/>
-                <w:i/>
-                <w:lang w:val="pt-BR"/>
-              </w:rPr>
-              <w:t>Ação</w:t>
-            </w:r>
-          </w:p>
-        </w:tc>
-      </w:tr>
-      <w:tr>
-        <w:tc>
-          <w:tcPr>
-            <w:tcW w:w="2528" w:type="dxa"/>
-          </w:tcPr>
-          <w:p>
-            <w:pPr>
-              <w:pStyle w:val="Corpodetexto"/>
-              <w:ind w:left="0"/>
-              <w:rPr>
-                <w:rFonts w:ascii="Arial" w:hAnsi="Arial" w:cs="Arial"/>
-                <w:lang w:val="pt-BR"/>
-              </w:rPr>
-            </w:pPr>
-            <w:r>
-              <w:rPr>
-                <w:rFonts w:ascii="Arial" w:hAnsi="Arial" w:cs="Arial"/>
-                <w:lang w:val="pt-BR"/>
-              </w:rPr>
-              <w:t>Alterar</w:t>
-            </w:r>
-          </w:p>
-        </w:tc>
-        <w:tc>
-          <w:tcPr>
-            <w:tcW w:w="7503" w:type="dxa"/>
-          </w:tcPr>
-          <w:p>
-            <w:pPr>
-              <w:pStyle w:val="Corpodetexto"/>
-              <w:ind w:left="0"/>
-              <w:rPr>
-                <w:rFonts w:ascii="Arial" w:hAnsi="Arial" w:cs="Arial"/>
-                <w:lang w:val="pt-BR"/>
-              </w:rPr>
-            </w:pPr>
-            <w:r>
-              <w:rPr>
-                <w:rFonts w:ascii="Arial" w:hAnsi="Arial" w:cs="Arial"/>
-                <w:lang w:val="pt-BR"/>
-              </w:rPr>
-              <w:t>Altera as informações do produto e exibe mensagem de sucesso da operação.</w:t>
-            </w:r>
-          </w:p>
-        </w:tc>
-      </w:tr>
-      <w:tr>
-        <w:tc>
-          <w:tcPr>
-            <w:tcW w:w="2528" w:type="dxa"/>
-          </w:tcPr>
-          <w:p>
-            <w:pPr>
-              <w:pStyle w:val="Corpodetexto"/>
-              <w:ind w:left="0"/>
-              <w:rPr>
-                <w:rFonts w:ascii="Arial" w:hAnsi="Arial" w:cs="Arial"/>
-                <w:lang w:val="pt-BR"/>
-              </w:rPr>
-            </w:pPr>
-            <w:r>
-              <w:rPr>
-                <w:rFonts w:ascii="Arial" w:hAnsi="Arial" w:cs="Arial"/>
-                <w:lang w:val="pt-BR"/>
-              </w:rPr>
-              <w:t>Cancelar</w:t>
-            </w:r>
-          </w:p>
-        </w:tc>
-        <w:tc>
-          <w:tcPr>
-            <w:tcW w:w="7503" w:type="dxa"/>
-          </w:tcPr>
-          <w:p>
-            <w:pPr>
-              <w:pStyle w:val="Corpodetexto"/>
-              <w:ind w:left="0"/>
-              <w:rPr>
-                <w:rFonts w:ascii="Arial" w:hAnsi="Arial" w:cs="Arial"/>
-                <w:lang w:val="pt-BR"/>
-              </w:rPr>
-            </w:pPr>
-            <w:r>
-              <w:rPr>
-                <w:rFonts w:ascii="Arial" w:hAnsi="Arial" w:cs="Arial"/>
-                <w:lang w:val="pt-BR"/>
-              </w:rPr>
-              <w:t>Cancela a operação e retorna para a Interface I01</w:t>
-            </w:r>
-          </w:p>
-        </w:tc>
-      </w:tr>
-    </w:tbl>
-    <w:p>
-      <w:pPr>
-        <w:pStyle w:val="Corpodetexto"/>
-        <w:ind w:left="0"/>
-        <w:rPr>
-          <w:rFonts w:ascii="Arial" w:hAnsi="Arial" w:cs="Arial"/>
-          <w:lang w:val="pt-BR"/>
-        </w:rPr>
-      </w:pPr>
-    </w:p>
-    <w:p>
-      <w:pPr>
-        <w:pStyle w:val="Ttulo2"/>
-        <w:tabs>
-          <w:tab w:val="clear" w:pos="6313"/>
-        </w:tabs>
-        <w:ind w:left="426"/>
-        <w:rPr>
-          <w:rFonts w:ascii="Arial" w:hAnsi="Arial" w:cs="Arial"/>
-        </w:rPr>
-      </w:pPr>
-      <w:r>
-        <w:rPr>
-          <w:rFonts w:ascii="Arial" w:hAnsi="Arial" w:cs="Arial"/>
-        </w:rPr>
-        <w:t>Interface I0</w:t>
-      </w:r>
-      <w:r>
-        <w:rPr>
-          <w:rFonts w:ascii="Arial" w:hAnsi="Arial" w:cs="Arial"/>
-        </w:rPr>
-        <w:t>6</w:t>
-      </w:r>
-      <w:r>
-        <w:rPr>
-          <w:rFonts w:ascii="Arial" w:hAnsi="Arial" w:cs="Arial"/>
-        </w:rPr>
-        <w:t xml:space="preserve"> – Busca de produto para exclusão</w:t>
-      </w:r>
-    </w:p>
-    <w:p>
-      <w:pPr>
-        <w:pStyle w:val="Ttulo3"/>
-      </w:pPr>
-      <w:r>
-        <w:t>Esboço da Interface</w:t>
-      </w:r>
-    </w:p>
-    <w:p>
-      <w:pPr>
-        <w:ind w:left="709"/>
-        <w:rPr>
-          <w:lang w:val="pt-BR"/>
-        </w:rPr>
-      </w:pPr>
-      <w:r>
-        <w:rPr>
-          <w:noProof/>
-          <w:snapToGrid/>
-          <w:lang w:val="pt-BR" w:eastAsia="pt-BR"/>
-        </w:rPr>
-        <w:drawing>
-          <wp:inline distT="0" distB="0" distL="0" distR="0" wp14:anchorId="08A3401E" wp14:editId="0A64D35F">
-            <wp:extent cx="4924008" cy="973777"/>
-            <wp:effectExtent l="0" t="0" r="0" b="0"/>
-            <wp:docPr id="9" name="Imagem 9"/>
-            <wp:cNvGraphicFramePr>
-              <a:graphicFrameLocks xmlns:a="http://schemas.openxmlformats.org/drawingml/2006/main" noChangeAspect="1"/>
-            </wp:cNvGraphicFramePr>
-            <a:graphic xmlns:a="http://schemas.openxmlformats.org/drawingml/2006/main">
-              <a:graphicData uri="http://schemas.openxmlformats.org/drawingml/2006/picture">
-                <pic:pic xmlns:pic="http://schemas.openxmlformats.org/drawingml/2006/picture">
-                  <pic:nvPicPr>
-                    <pic:cNvPr id="1" name=""/>
-                    <pic:cNvPicPr/>
-                  </pic:nvPicPr>
-                  <pic:blipFill>
-                    <a:blip r:embed="rId13"/>
-                    <a:stretch>
-                      <a:fillRect/>
-                    </a:stretch>
-                  </pic:blipFill>
-                  <pic:spPr>
-                    <a:xfrm>
-                      <a:off x="0" y="0"/>
-                      <a:ext cx="5015325" cy="991836"/>
-                    </a:xfrm>
-                    <a:prstGeom prst="rect">
-                      <a:avLst/>
-                    </a:prstGeom>
-                  </pic:spPr>
-                </pic:pic>
-              </a:graphicData>
-            </a:graphic>
-          </wp:inline>
-        </w:drawing>
-      </w:r>
-    </w:p>
-    <w:p>
-      <w:pPr>
-        <w:pStyle w:val="Corpodetexto"/>
-        <w:ind w:left="0"/>
-        <w:rPr>
-          <w:rFonts w:ascii="Arial" w:hAnsi="Arial" w:cs="Arial"/>
-          <w:lang w:val="pt-BR"/>
-        </w:rPr>
-      </w:pPr>
-    </w:p>
-    <w:p>
-      <w:pPr>
-        <w:pStyle w:val="Ttulo3"/>
-      </w:pPr>
-      <w:r>
-        <w:t xml:space="preserve">Campos </w:t>
-      </w:r>
-    </w:p>
-    <w:p>
-      <w:pPr>
-        <w:pStyle w:val="Corpodetexto"/>
-        <w:ind w:left="1440"/>
-        <w:rPr>
-          <w:rFonts w:ascii="Arial" w:hAnsi="Arial" w:cs="Arial"/>
-          <w:lang w:val="pt-BR"/>
-        </w:rPr>
-      </w:pPr>
-      <w:r>
-        <w:rPr>
-          <w:rFonts w:ascii="Arial" w:hAnsi="Arial" w:cs="Arial"/>
-          <w:lang w:val="pt-BR"/>
-        </w:rPr>
-        <w:t>Código do produto – obrigatório.</w:t>
-      </w:r>
-    </w:p>
-    <w:p>
-      <w:pPr>
-        <w:pStyle w:val="Ttulo3"/>
-      </w:pPr>
-      <w:r>
-        <w:t>Comandos</w:t>
-      </w:r>
-    </w:p>
-    <w:tbl>
-      <w:tblPr>
-        <w:tblStyle w:val="Tabelacomgrade"/>
-        <w:tblW w:w="0" w:type="auto"/>
-        <w:tblLook w:val="04A0" w:firstRow="1" w:lastRow="0" w:firstColumn="1" w:lastColumn="0" w:noHBand="0" w:noVBand="1"/>
-      </w:tblPr>
-      <w:tblGrid>
-        <w:gridCol w:w="2528"/>
-        <w:gridCol w:w="7503"/>
-      </w:tblGrid>
-      <w:tr>
-        <w:tc>
-          <w:tcPr>
-            <w:tcW w:w="2528" w:type="dxa"/>
-          </w:tcPr>
-          <w:p>
-            <w:pPr>
-              <w:pStyle w:val="Corpodetexto"/>
-              <w:ind w:left="0"/>
-              <w:jc w:val="center"/>
-              <w:rPr>
-                <w:rFonts w:ascii="Arial" w:hAnsi="Arial" w:cs="Arial"/>
-                <w:i/>
-                <w:lang w:val="pt-BR"/>
-              </w:rPr>
-            </w:pPr>
-            <w:r>
-              <w:rPr>
-                <w:rFonts w:ascii="Arial" w:hAnsi="Arial" w:cs="Arial"/>
-                <w:i/>
-                <w:lang w:val="pt-BR"/>
-              </w:rPr>
-              <w:t>Nome</w:t>
-            </w:r>
-          </w:p>
-        </w:tc>
-        <w:tc>
-          <w:tcPr>
-            <w:tcW w:w="7503" w:type="dxa"/>
-          </w:tcPr>
-          <w:p>
-            <w:pPr>
-              <w:pStyle w:val="Corpodetexto"/>
-              <w:ind w:left="0"/>
-              <w:jc w:val="center"/>
-              <w:rPr>
-                <w:rFonts w:ascii="Arial" w:hAnsi="Arial" w:cs="Arial"/>
-                <w:i/>
-                <w:lang w:val="pt-BR"/>
-              </w:rPr>
-            </w:pPr>
-            <w:r>
-              <w:rPr>
-                <w:rFonts w:ascii="Arial" w:hAnsi="Arial" w:cs="Arial"/>
-                <w:i/>
-                <w:lang w:val="pt-BR"/>
-              </w:rPr>
-              <w:t>Ação</w:t>
-            </w:r>
-          </w:p>
-        </w:tc>
-      </w:tr>
-      <w:tr>
-        <w:tc>
-          <w:tcPr>
-            <w:tcW w:w="2528" w:type="dxa"/>
-          </w:tcPr>
-          <w:p>
-            <w:pPr>
-              <w:pStyle w:val="Corpodetexto"/>
-              <w:ind w:left="0"/>
-              <w:rPr>
-                <w:rFonts w:ascii="Arial" w:hAnsi="Arial" w:cs="Arial"/>
-                <w:lang w:val="pt-BR"/>
-              </w:rPr>
-            </w:pPr>
-            <w:r>
-              <w:rPr>
-                <w:rFonts w:ascii="Arial" w:hAnsi="Arial" w:cs="Arial"/>
-                <w:lang w:val="pt-BR"/>
-              </w:rPr>
-              <w:t>Buscar</w:t>
-            </w:r>
-          </w:p>
-        </w:tc>
-        <w:tc>
-          <w:tcPr>
-            <w:tcW w:w="7503" w:type="dxa"/>
-          </w:tcPr>
-          <w:p>
-            <w:pPr>
-              <w:pStyle w:val="Corpodetexto"/>
-              <w:ind w:left="0"/>
-              <w:rPr>
-                <w:rFonts w:ascii="Arial" w:hAnsi="Arial" w:cs="Arial"/>
-                <w:lang w:val="pt-BR"/>
-              </w:rPr>
-            </w:pPr>
-            <w:r>
-              <w:rPr>
-                <w:rFonts w:ascii="Arial" w:hAnsi="Arial" w:cs="Arial"/>
-                <w:lang w:val="pt-BR"/>
-              </w:rPr>
-              <w:t>Busca as informações do produto e exibe na interface I06</w:t>
-            </w:r>
-          </w:p>
-        </w:tc>
-      </w:tr>
-      <w:tr>
-        <w:tc>
-          <w:tcPr>
-            <w:tcW w:w="2528" w:type="dxa"/>
-          </w:tcPr>
-          <w:p>
-            <w:pPr>
-              <w:pStyle w:val="Corpodetexto"/>
-              <w:ind w:left="0"/>
-              <w:rPr>
-                <w:rFonts w:ascii="Arial" w:hAnsi="Arial" w:cs="Arial"/>
-                <w:lang w:val="pt-BR"/>
-              </w:rPr>
-            </w:pPr>
-            <w:r>
-              <w:rPr>
-                <w:rFonts w:ascii="Arial" w:hAnsi="Arial" w:cs="Arial"/>
-                <w:lang w:val="pt-BR"/>
-              </w:rPr>
-              <w:t>Cancelar</w:t>
-            </w:r>
-          </w:p>
-        </w:tc>
-        <w:tc>
-          <w:tcPr>
-            <w:tcW w:w="7503" w:type="dxa"/>
-          </w:tcPr>
-          <w:p>
-            <w:pPr>
-              <w:pStyle w:val="Corpodetexto"/>
-              <w:ind w:left="0"/>
-              <w:rPr>
-                <w:rFonts w:ascii="Arial" w:hAnsi="Arial" w:cs="Arial"/>
-                <w:lang w:val="pt-BR"/>
-              </w:rPr>
-            </w:pPr>
-            <w:r>
-              <w:rPr>
-                <w:rFonts w:ascii="Arial" w:hAnsi="Arial" w:cs="Arial"/>
-                <w:lang w:val="pt-BR"/>
-              </w:rPr>
-              <w:t>Cancela a operação e retorna para a Interface I01</w:t>
-            </w:r>
-          </w:p>
-        </w:tc>
-      </w:tr>
-    </w:tbl>
-    <w:p>
-      <w:pPr>
-        <w:pStyle w:val="Corpodetexto"/>
-        <w:ind w:left="0"/>
-        <w:rPr>
-          <w:rFonts w:ascii="Arial" w:hAnsi="Arial" w:cs="Arial"/>
-          <w:lang w:val="pt-BR"/>
-        </w:rPr>
-      </w:pPr>
-    </w:p>
-    <w:p>
-      <w:pPr>
-        <w:pStyle w:val="Ttulo2"/>
-        <w:tabs>
-          <w:tab w:val="clear" w:pos="6313"/>
-        </w:tabs>
-        <w:ind w:left="426"/>
-        <w:rPr>
-          <w:rFonts w:ascii="Arial" w:hAnsi="Arial" w:cs="Arial"/>
-        </w:rPr>
-      </w:pPr>
-      <w:r>
-        <w:rPr>
-          <w:rFonts w:ascii="Arial" w:hAnsi="Arial" w:cs="Arial"/>
-        </w:rPr>
-        <w:t>Interface I0</w:t>
-      </w:r>
-      <w:r>
-        <w:rPr>
-          <w:rFonts w:ascii="Arial" w:hAnsi="Arial" w:cs="Arial"/>
-        </w:rPr>
-        <w:t>7</w:t>
-      </w:r>
-      <w:r>
-        <w:rPr>
-          <w:rFonts w:ascii="Arial" w:hAnsi="Arial" w:cs="Arial"/>
-        </w:rPr>
-        <w:t xml:space="preserve"> – Exclusão de produto</w:t>
-      </w:r>
-    </w:p>
-    <w:p>
-      <w:pPr>
-        <w:pStyle w:val="Ttulo3"/>
-      </w:pPr>
-      <w:r>
-        <w:t>Esboço da Interface</w:t>
-      </w:r>
-    </w:p>
-    <w:p>
-      <w:pPr>
-        <w:ind w:left="709"/>
-        <w:rPr>
-          <w:lang w:val="pt-BR"/>
-        </w:rPr>
-      </w:pPr>
-      <w:r>
-        <w:rPr>
-          <w:noProof/>
-          <w:snapToGrid/>
-          <w:lang w:val="pt-BR" w:eastAsia="pt-BR"/>
-        </w:rPr>
-        <w:drawing>
-          <wp:inline distT="0" distB="0" distL="0" distR="0" wp14:anchorId="4A69FD55" wp14:editId="03F113D7">
-            <wp:extent cx="3467100" cy="1766995"/>
-            <wp:effectExtent l="0" t="0" r="0" b="0"/>
-            <wp:docPr id="12" name="Imagem 12"/>
-            <wp:cNvGraphicFramePr>
-              <a:graphicFrameLocks xmlns:a="http://schemas.openxmlformats.org/drawingml/2006/main" noChangeAspect="1"/>
-            </wp:cNvGraphicFramePr>
-            <a:graphic xmlns:a="http://schemas.openxmlformats.org/drawingml/2006/main">
-              <a:graphicData uri="http://schemas.openxmlformats.org/drawingml/2006/picture">
-                <pic:pic xmlns:pic="http://schemas.openxmlformats.org/drawingml/2006/picture">
-                  <pic:nvPicPr>
-                    <pic:cNvPr id="1" name=""/>
-                    <pic:cNvPicPr/>
-                  </pic:nvPicPr>
-                  <pic:blipFill>
-                    <a:blip r:embed="rId14"/>
-                    <a:stretch>
-                      <a:fillRect/>
-                    </a:stretch>
-                  </pic:blipFill>
-                  <pic:spPr>
-                    <a:xfrm>
-                      <a:off x="0" y="0"/>
-                      <a:ext cx="3483657" cy="1775433"/>
-                    </a:xfrm>
-                    <a:prstGeom prst="rect">
-                      <a:avLst/>
-                    </a:prstGeom>
-                  </pic:spPr>
-                </pic:pic>
-              </a:graphicData>
-            </a:graphic>
-          </wp:inline>
-        </w:drawing>
-      </w:r>
-    </w:p>
-    <w:p>
-      <w:pPr>
-        <w:pStyle w:val="Corpodetexto"/>
-        <w:ind w:left="0"/>
-        <w:rPr>
-          <w:rFonts w:ascii="Arial" w:hAnsi="Arial" w:cs="Arial"/>
-          <w:lang w:val="pt-BR"/>
-        </w:rPr>
-      </w:pPr>
-    </w:p>
-    <w:p>
-      <w:pPr>
-        <w:pStyle w:val="Ttulo3"/>
-      </w:pPr>
-      <w:r>
-        <w:t xml:space="preserve">Campos </w:t>
-      </w:r>
-    </w:p>
-    <w:p>
-      <w:pPr>
-        <w:pStyle w:val="Corpodetexto"/>
-        <w:ind w:left="1440"/>
-        <w:rPr>
-          <w:rFonts w:ascii="Arial" w:hAnsi="Arial" w:cs="Arial"/>
-          <w:lang w:val="pt-BR"/>
-        </w:rPr>
-      </w:pPr>
-      <w:r>
-        <w:rPr>
-          <w:rFonts w:ascii="Arial" w:hAnsi="Arial" w:cs="Arial"/>
-          <w:lang w:val="pt-BR"/>
-        </w:rPr>
-        <w:t>Mesmos campos da interface de cadastramento – interface I02</w:t>
-      </w:r>
-      <w:r>
-        <w:rPr>
-          <w:rFonts w:ascii="Arial" w:hAnsi="Arial" w:cs="Arial"/>
-          <w:lang w:val="pt-BR"/>
-        </w:rPr>
-        <w:t>, com a edição desabilitada.</w:t>
-      </w:r>
-    </w:p>
-    <w:p>
-      <w:pPr>
-        <w:pStyle w:val="Ttulo3"/>
-      </w:pPr>
-      <w:r>
-        <w:lastRenderedPageBreak/>
-        <w:t>Comandos</w:t>
-      </w:r>
-    </w:p>
-    <w:tbl>
-      <w:tblPr>
-        <w:tblStyle w:val="Tabelacomgrade"/>
-        <w:tblW w:w="0" w:type="auto"/>
-        <w:tblLook w:val="04A0" w:firstRow="1" w:lastRow="0" w:firstColumn="1" w:lastColumn="0" w:noHBand="0" w:noVBand="1"/>
-      </w:tblPr>
-      <w:tblGrid>
-        <w:gridCol w:w="2528"/>
-        <w:gridCol w:w="7503"/>
-      </w:tblGrid>
-      <w:tr>
-        <w:tc>
-          <w:tcPr>
-            <w:tcW w:w="2528" w:type="dxa"/>
-          </w:tcPr>
-          <w:p>
-            <w:pPr>
-              <w:pStyle w:val="Corpodetexto"/>
-              <w:ind w:left="0"/>
-              <w:jc w:val="center"/>
-              <w:rPr>
-                <w:rFonts w:ascii="Arial" w:hAnsi="Arial" w:cs="Arial"/>
-                <w:i/>
-                <w:lang w:val="pt-BR"/>
-              </w:rPr>
-            </w:pPr>
-            <w:r>
-              <w:rPr>
-                <w:rFonts w:ascii="Arial" w:hAnsi="Arial" w:cs="Arial"/>
-                <w:i/>
-                <w:lang w:val="pt-BR"/>
-              </w:rPr>
-              <w:t>Nome</w:t>
-            </w:r>
-          </w:p>
-        </w:tc>
-        <w:tc>
-          <w:tcPr>
-            <w:tcW w:w="7503" w:type="dxa"/>
-          </w:tcPr>
-          <w:p>
-            <w:pPr>
-              <w:pStyle w:val="Corpodetexto"/>
-              <w:ind w:left="0"/>
-              <w:jc w:val="center"/>
-              <w:rPr>
-                <w:rFonts w:ascii="Arial" w:hAnsi="Arial" w:cs="Arial"/>
-                <w:i/>
-                <w:lang w:val="pt-BR"/>
-              </w:rPr>
-            </w:pPr>
-            <w:r>
-              <w:rPr>
-                <w:rFonts w:ascii="Arial" w:hAnsi="Arial" w:cs="Arial"/>
-                <w:i/>
-                <w:lang w:val="pt-BR"/>
-              </w:rPr>
-              <w:t>Ação</w:t>
-            </w:r>
-          </w:p>
-        </w:tc>
-      </w:tr>
-      <w:tr>
-        <w:tc>
-          <w:tcPr>
-            <w:tcW w:w="2528" w:type="dxa"/>
-          </w:tcPr>
-          <w:p>
-            <w:pPr>
-              <w:pStyle w:val="Corpodetexto"/>
-              <w:ind w:left="0"/>
-              <w:rPr>
-                <w:rFonts w:ascii="Arial" w:hAnsi="Arial" w:cs="Arial"/>
-                <w:lang w:val="pt-BR"/>
-              </w:rPr>
-            </w:pPr>
-            <w:r>
-              <w:rPr>
-                <w:rFonts w:ascii="Arial" w:hAnsi="Arial" w:cs="Arial"/>
-                <w:lang w:val="pt-BR"/>
-              </w:rPr>
-              <w:t>Confirma Exclusão</w:t>
-            </w:r>
-          </w:p>
-        </w:tc>
-        <w:tc>
-          <w:tcPr>
-            <w:tcW w:w="7503" w:type="dxa"/>
-          </w:tcPr>
-          <w:p>
-            <w:pPr>
-              <w:pStyle w:val="Corpodetexto"/>
-              <w:ind w:left="0"/>
-              <w:rPr>
-                <w:rFonts w:ascii="Arial" w:hAnsi="Arial" w:cs="Arial"/>
-                <w:lang w:val="pt-BR"/>
-              </w:rPr>
-            </w:pPr>
-            <w:r>
-              <w:rPr>
-                <w:rFonts w:ascii="Arial" w:hAnsi="Arial" w:cs="Arial"/>
-                <w:lang w:val="pt-BR"/>
-              </w:rPr>
-              <w:t xml:space="preserve">Exclui </w:t>
-            </w:r>
-            <w:r>
-              <w:rPr>
-                <w:rFonts w:ascii="Arial" w:hAnsi="Arial" w:cs="Arial"/>
-                <w:lang w:val="pt-BR"/>
-              </w:rPr>
-              <w:t>o produto e exibe mensagem de sucesso da operação.</w:t>
-            </w:r>
-          </w:p>
-        </w:tc>
-      </w:tr>
-      <w:tr>
-        <w:tc>
-          <w:tcPr>
-            <w:tcW w:w="2528" w:type="dxa"/>
-          </w:tcPr>
-          <w:p>
-            <w:pPr>
-              <w:pStyle w:val="Corpodetexto"/>
-              <w:ind w:left="0"/>
-              <w:rPr>
-                <w:rFonts w:ascii="Arial" w:hAnsi="Arial" w:cs="Arial"/>
-                <w:lang w:val="pt-BR"/>
-              </w:rPr>
-            </w:pPr>
-            <w:r>
-              <w:rPr>
-                <w:rFonts w:ascii="Arial" w:hAnsi="Arial" w:cs="Arial"/>
-                <w:lang w:val="pt-BR"/>
-              </w:rPr>
-              <w:t>Cancelar</w:t>
-            </w:r>
-          </w:p>
-        </w:tc>
-        <w:tc>
-          <w:tcPr>
-            <w:tcW w:w="7503" w:type="dxa"/>
-          </w:tcPr>
-          <w:p>
-            <w:pPr>
-              <w:pStyle w:val="Corpodetexto"/>
-              <w:ind w:left="0"/>
-              <w:rPr>
-                <w:rFonts w:ascii="Arial" w:hAnsi="Arial" w:cs="Arial"/>
-                <w:lang w:val="pt-BR"/>
-              </w:rPr>
-            </w:pPr>
-            <w:r>
-              <w:rPr>
-                <w:rFonts w:ascii="Arial" w:hAnsi="Arial" w:cs="Arial"/>
-                <w:lang w:val="pt-BR"/>
-              </w:rPr>
-              <w:t>Cancela a operação e retorna para a Interface I01</w:t>
-            </w:r>
-          </w:p>
-        </w:tc>
-      </w:tr>
-    </w:tbl>
-    <w:p>
-      <w:pPr>
-        <w:pStyle w:val="Corpodetexto"/>
-        <w:ind w:left="0"/>
-        <w:rPr>
-          <w:rFonts w:ascii="Arial" w:hAnsi="Arial" w:cs="Arial"/>
-          <w:lang w:val="pt-BR"/>
-        </w:rPr>
-      </w:pPr>
-    </w:p>
-    <w:p>
-      <w:pPr>
-        <w:pStyle w:val="Ttulo2"/>
-        <w:tabs>
-          <w:tab w:val="clear" w:pos="6313"/>
-        </w:tabs>
-        <w:ind w:left="426"/>
-        <w:rPr>
-          <w:rFonts w:ascii="Arial" w:hAnsi="Arial" w:cs="Arial"/>
-        </w:rPr>
-      </w:pPr>
-      <w:r>
-        <w:rPr>
-          <w:rFonts w:ascii="Arial" w:hAnsi="Arial" w:cs="Arial"/>
-        </w:rPr>
-        <w:t>Interface I0</w:t>
-      </w:r>
-      <w:r>
-        <w:rPr>
-          <w:rFonts w:ascii="Arial" w:hAnsi="Arial" w:cs="Arial"/>
-        </w:rPr>
-        <w:t>8</w:t>
-      </w:r>
-      <w:r>
-        <w:rPr>
-          <w:rFonts w:ascii="Arial" w:hAnsi="Arial" w:cs="Arial"/>
-        </w:rPr>
-        <w:t xml:space="preserve"> – </w:t>
-      </w:r>
-      <w:r>
-        <w:rPr>
-          <w:rFonts w:ascii="Arial" w:hAnsi="Arial" w:cs="Arial"/>
-        </w:rPr>
-        <w:t>Listar produtos</w:t>
-      </w:r>
-    </w:p>
-    <w:p>
-      <w:pPr>
-        <w:pStyle w:val="Ttulo3"/>
-      </w:pPr>
-      <w:r>
-        <w:t>Esboço da Interface</w:t>
-      </w:r>
-    </w:p>
-    <w:p>
-      <w:pPr>
-        <w:pStyle w:val="Corpodetexto"/>
-        <w:ind w:left="851"/>
-        <w:rPr>
-          <w:rFonts w:ascii="Arial" w:hAnsi="Arial" w:cs="Arial"/>
-          <w:lang w:val="pt-BR"/>
-        </w:rPr>
-      </w:pPr>
-      <w:r>
-        <w:rPr>
-          <w:noProof/>
-          <w:snapToGrid/>
-          <w:lang w:val="pt-BR" w:eastAsia="pt-BR"/>
-        </w:rPr>
-        <w:drawing>
-          <wp:inline distT="0" distB="0" distL="0" distR="0" wp14:anchorId="5791C4FC" wp14:editId="4B46A0CD">
-            <wp:extent cx="5746699" cy="1585356"/>
-            <wp:effectExtent l="0" t="0" r="0" b="0"/>
-            <wp:docPr id="2" name="Imagem 2"/>
-            <wp:cNvGraphicFramePr>
-              <a:graphicFrameLocks xmlns:a="http://schemas.openxmlformats.org/drawingml/2006/main" noChangeAspect="1"/>
-            </wp:cNvGraphicFramePr>
-            <a:graphic xmlns:a="http://schemas.openxmlformats.org/drawingml/2006/main">
-              <a:graphicData uri="http://schemas.openxmlformats.org/drawingml/2006/picture">
-                <pic:pic xmlns:pic="http://schemas.openxmlformats.org/drawingml/2006/picture">
-                  <pic:nvPicPr>
-                    <pic:cNvPr id="1" name=""/>
-                    <pic:cNvPicPr/>
-                  </pic:nvPicPr>
-                  <pic:blipFill>
-                    <a:blip r:embed="rId15"/>
-                    <a:stretch>
-                      <a:fillRect/>
-                    </a:stretch>
-                  </pic:blipFill>
-                  <pic:spPr>
-                    <a:xfrm>
-                      <a:off x="0" y="0"/>
-                      <a:ext cx="5803094" cy="1600914"/>
-                    </a:xfrm>
-                    <a:prstGeom prst="rect">
-                      <a:avLst/>
-                    </a:prstGeom>
-                  </pic:spPr>
-                </pic:pic>
-              </a:graphicData>
-            </a:graphic>
-          </wp:inline>
-        </w:drawing>
-      </w:r>
-    </w:p>
-    <w:p>
-      <w:pPr>
-        <w:pStyle w:val="Ttulo3"/>
-      </w:pPr>
-      <w:r>
-        <w:t>Campos</w:t>
-      </w:r>
-    </w:p>
-    <w:tbl>
-      <w:tblPr>
-        <w:tblStyle w:val="Tabelacomgrade"/>
-        <w:tblW w:w="0" w:type="auto"/>
-        <w:tblLook w:val="04A0" w:firstRow="1" w:lastRow="0" w:firstColumn="1" w:lastColumn="0" w:noHBand="0" w:noVBand="1"/>
-      </w:tblPr>
-      <w:tblGrid>
-        <w:gridCol w:w="2528"/>
-        <w:gridCol w:w="2528"/>
-        <w:gridCol w:w="2528"/>
-        <w:gridCol w:w="2528"/>
-      </w:tblGrid>
-      <w:tr>
-        <w:tc>
-          <w:tcPr>
-            <w:tcW w:w="2528" w:type="dxa"/>
-          </w:tcPr>
-          <w:p>
-            <w:pPr>
-              <w:pStyle w:val="Corpodetexto"/>
-              <w:ind w:left="0"/>
-              <w:jc w:val="center"/>
-              <w:rPr>
-                <w:rFonts w:ascii="Arial" w:hAnsi="Arial" w:cs="Arial"/>
-                <w:i/>
-                <w:lang w:val="pt-BR"/>
-              </w:rPr>
-            </w:pPr>
-            <w:r>
-              <w:rPr>
-                <w:rFonts w:ascii="Arial" w:hAnsi="Arial" w:cs="Arial"/>
-                <w:i/>
-                <w:lang w:val="pt-BR"/>
-              </w:rPr>
-              <w:t>Nome</w:t>
-            </w:r>
-          </w:p>
-        </w:tc>
-        <w:tc>
-          <w:tcPr>
-            <w:tcW w:w="2528" w:type="dxa"/>
-          </w:tcPr>
-          <w:p>
-            <w:pPr>
-              <w:pStyle w:val="Corpodetexto"/>
-              <w:ind w:left="0"/>
-              <w:jc w:val="center"/>
-              <w:rPr>
-                <w:rFonts w:ascii="Arial" w:hAnsi="Arial" w:cs="Arial"/>
-                <w:i/>
-                <w:lang w:val="pt-BR"/>
-              </w:rPr>
-            </w:pPr>
-            <w:r>
-              <w:rPr>
-                <w:rFonts w:ascii="Arial" w:hAnsi="Arial" w:cs="Arial"/>
-                <w:i/>
-                <w:lang w:val="pt-BR"/>
-              </w:rPr>
-              <w:t>Tipo</w:t>
-            </w:r>
-          </w:p>
-        </w:tc>
-        <w:tc>
-          <w:tcPr>
-            <w:tcW w:w="2528" w:type="dxa"/>
-          </w:tcPr>
-          <w:p>
-            <w:pPr>
-              <w:pStyle w:val="Corpodetexto"/>
-              <w:ind w:left="0"/>
-              <w:jc w:val="center"/>
-              <w:rPr>
-                <w:rFonts w:ascii="Arial" w:hAnsi="Arial" w:cs="Arial"/>
-                <w:i/>
-                <w:lang w:val="pt-BR"/>
-              </w:rPr>
-            </w:pPr>
-            <w:r>
-              <w:rPr>
-                <w:rFonts w:ascii="Arial" w:hAnsi="Arial" w:cs="Arial"/>
-                <w:i/>
-                <w:lang w:val="pt-BR"/>
-              </w:rPr>
-              <w:t>Valores Válidos</w:t>
-            </w:r>
-          </w:p>
-        </w:tc>
-        <w:tc>
-          <w:tcPr>
-            <w:tcW w:w="2528" w:type="dxa"/>
-          </w:tcPr>
-          <w:p>
-            <w:pPr>
-              <w:pStyle w:val="Corpodetexto"/>
-              <w:ind w:left="0"/>
-              <w:jc w:val="center"/>
-              <w:rPr>
-                <w:rFonts w:ascii="Arial" w:hAnsi="Arial" w:cs="Arial"/>
-                <w:i/>
-                <w:lang w:val="pt-BR"/>
-              </w:rPr>
-            </w:pPr>
-            <w:r>
-              <w:rPr>
-                <w:rFonts w:ascii="Arial" w:hAnsi="Arial" w:cs="Arial"/>
-                <w:i/>
-                <w:lang w:val="pt-BR"/>
-              </w:rPr>
-              <w:t>Observações</w:t>
-            </w:r>
-          </w:p>
-        </w:tc>
-      </w:tr>
-      <w:tr>
-        <w:tc>
-          <w:tcPr>
-            <w:tcW w:w="2528" w:type="dxa"/>
-          </w:tcPr>
-          <w:p>
-            <w:pPr>
-              <w:pStyle w:val="Corpodetexto"/>
-              <w:ind w:left="0"/>
-              <w:rPr>
-                <w:rFonts w:ascii="Arial" w:hAnsi="Arial" w:cs="Arial"/>
-                <w:lang w:val="pt-BR"/>
-              </w:rPr>
-            </w:pPr>
-            <w:r>
-              <w:rPr>
-                <w:rFonts w:ascii="Arial" w:hAnsi="Arial" w:cs="Arial"/>
-                <w:lang w:val="pt-BR"/>
-              </w:rPr>
-              <w:t>Código</w:t>
-            </w:r>
-          </w:p>
-        </w:tc>
-        <w:tc>
-          <w:tcPr>
-            <w:tcW w:w="2528" w:type="dxa"/>
-          </w:tcPr>
-          <w:p>
-            <w:pPr>
-              <w:pStyle w:val="Corpodetexto"/>
-              <w:ind w:left="0"/>
-              <w:rPr>
-                <w:rFonts w:ascii="Arial" w:hAnsi="Arial" w:cs="Arial"/>
-                <w:lang w:val="pt-BR"/>
-              </w:rPr>
-            </w:pPr>
-            <w:r>
-              <w:rPr>
-                <w:rFonts w:ascii="Arial" w:hAnsi="Arial" w:cs="Arial"/>
-                <w:lang w:val="pt-BR"/>
-              </w:rPr>
-              <w:t>Numérico</w:t>
-            </w:r>
-          </w:p>
-        </w:tc>
-        <w:tc>
-          <w:tcPr>
-            <w:tcW w:w="2528" w:type="dxa"/>
-          </w:tcPr>
-          <w:p>
-            <w:pPr>
-              <w:pStyle w:val="Corpodetexto"/>
-              <w:ind w:left="0"/>
-              <w:rPr>
-                <w:rFonts w:ascii="Arial" w:hAnsi="Arial" w:cs="Arial"/>
-                <w:lang w:val="pt-BR"/>
-              </w:rPr>
-            </w:pPr>
-            <w:r>
-              <w:rPr>
-                <w:rFonts w:ascii="Arial" w:hAnsi="Arial" w:cs="Arial"/>
-                <w:lang w:val="pt-BR"/>
-              </w:rPr>
-              <w:t>Código do produto</w:t>
-            </w:r>
-          </w:p>
-        </w:tc>
-        <w:tc>
-          <w:tcPr>
-            <w:tcW w:w="2528" w:type="dxa"/>
-          </w:tcPr>
-          <w:p>
-            <w:pPr>
-              <w:pStyle w:val="Corpodetexto"/>
-              <w:ind w:left="0"/>
-              <w:rPr>
-                <w:rFonts w:ascii="Arial" w:hAnsi="Arial" w:cs="Arial"/>
-                <w:lang w:val="pt-BR"/>
-              </w:rPr>
-            </w:pPr>
-            <w:r>
-              <w:rPr>
-                <w:rFonts w:ascii="Arial" w:hAnsi="Arial" w:cs="Arial"/>
-                <w:lang w:val="pt-BR"/>
-              </w:rPr>
-              <w:t>Já preenchido</w:t>
-            </w:r>
-          </w:p>
-        </w:tc>
-      </w:tr>
-      <w:tr>
-        <w:tc>
-          <w:tcPr>
-            <w:tcW w:w="2528" w:type="dxa"/>
-          </w:tcPr>
-          <w:p>
-            <w:pPr>
-              <w:pStyle w:val="Corpodetexto"/>
-              <w:ind w:left="0"/>
-              <w:rPr>
-                <w:rFonts w:ascii="Arial" w:hAnsi="Arial" w:cs="Arial"/>
-                <w:lang w:val="pt-BR"/>
-              </w:rPr>
-            </w:pPr>
-            <w:r>
-              <w:rPr>
-                <w:rFonts w:ascii="Arial" w:hAnsi="Arial" w:cs="Arial"/>
-                <w:lang w:val="pt-BR"/>
-              </w:rPr>
-              <w:t>Nome</w:t>
-            </w:r>
-          </w:p>
-        </w:tc>
-        <w:tc>
-          <w:tcPr>
-            <w:tcW w:w="2528" w:type="dxa"/>
-          </w:tcPr>
-          <w:p>
-            <w:pPr>
-              <w:pStyle w:val="Corpodetexto"/>
-              <w:ind w:left="0"/>
-              <w:rPr>
-                <w:rFonts w:ascii="Arial" w:hAnsi="Arial" w:cs="Arial"/>
-                <w:lang w:val="pt-BR"/>
-              </w:rPr>
-            </w:pPr>
-            <w:r>
-              <w:rPr>
-                <w:rFonts w:ascii="Arial" w:hAnsi="Arial" w:cs="Arial"/>
-                <w:lang w:val="pt-BR"/>
-              </w:rPr>
-              <w:t xml:space="preserve">Alfanumérico </w:t>
-            </w:r>
-          </w:p>
-        </w:tc>
-        <w:tc>
-          <w:tcPr>
-            <w:tcW w:w="2528" w:type="dxa"/>
-          </w:tcPr>
-          <w:p>
-            <w:pPr>
-              <w:pStyle w:val="Corpodetexto"/>
-              <w:ind w:left="0"/>
-              <w:rPr>
-                <w:rFonts w:ascii="Arial" w:hAnsi="Arial" w:cs="Arial"/>
-                <w:lang w:val="pt-BR"/>
-              </w:rPr>
-            </w:pPr>
-            <w:r>
-              <w:rPr>
-                <w:rFonts w:ascii="Arial" w:hAnsi="Arial" w:cs="Arial"/>
-                <w:lang w:val="pt-BR"/>
-              </w:rPr>
-              <w:t>Nome do produto</w:t>
-            </w:r>
-          </w:p>
-        </w:tc>
-        <w:tc>
-          <w:tcPr>
-            <w:tcW w:w="2528" w:type="dxa"/>
-          </w:tcPr>
-          <w:p>
-            <w:pPr>
-              <w:pStyle w:val="Corpodetexto"/>
-              <w:ind w:left="0"/>
-              <w:rPr>
-                <w:rFonts w:ascii="Arial" w:hAnsi="Arial" w:cs="Arial"/>
-                <w:lang w:val="pt-BR"/>
-              </w:rPr>
-            </w:pPr>
-            <w:r>
-              <w:rPr>
-                <w:rFonts w:ascii="Arial" w:hAnsi="Arial" w:cs="Arial"/>
-                <w:lang w:val="pt-BR"/>
-              </w:rPr>
-              <w:t>Já preenchido</w:t>
-            </w:r>
-          </w:p>
-        </w:tc>
-      </w:tr>
-      <w:tr>
-        <w:tc>
-          <w:tcPr>
-            <w:tcW w:w="2528" w:type="dxa"/>
-          </w:tcPr>
-          <w:p>
-            <w:pPr>
-              <w:pStyle w:val="Corpodetexto"/>
-              <w:ind w:left="0"/>
-              <w:rPr>
-                <w:rFonts w:ascii="Arial" w:hAnsi="Arial" w:cs="Arial"/>
-                <w:lang w:val="pt-BR"/>
-              </w:rPr>
-            </w:pPr>
-            <w:r>
-              <w:rPr>
-                <w:rFonts w:ascii="Arial" w:hAnsi="Arial" w:cs="Arial"/>
-                <w:lang w:val="pt-BR"/>
-              </w:rPr>
-              <w:t>Marca</w:t>
-            </w:r>
-          </w:p>
-        </w:tc>
-        <w:tc>
-          <w:tcPr>
-            <w:tcW w:w="2528" w:type="dxa"/>
-          </w:tcPr>
-          <w:p>
-            <w:pPr>
-              <w:pStyle w:val="Corpodetexto"/>
-              <w:ind w:left="0"/>
-              <w:rPr>
-                <w:rFonts w:ascii="Arial" w:hAnsi="Arial" w:cs="Arial"/>
-                <w:lang w:val="pt-BR"/>
-              </w:rPr>
-            </w:pPr>
-            <w:r>
-              <w:rPr>
-                <w:rFonts w:ascii="Arial" w:hAnsi="Arial" w:cs="Arial"/>
-                <w:lang w:val="pt-BR"/>
-              </w:rPr>
-              <w:t>Alfanumérico</w:t>
-            </w:r>
-          </w:p>
-        </w:tc>
-        <w:tc>
-          <w:tcPr>
-            <w:tcW w:w="2528" w:type="dxa"/>
-          </w:tcPr>
-          <w:p>
-            <w:pPr>
-              <w:pStyle w:val="Corpodetexto"/>
-              <w:ind w:left="0"/>
-              <w:rPr>
-                <w:rFonts w:ascii="Arial" w:hAnsi="Arial" w:cs="Arial"/>
-                <w:lang w:val="pt-BR"/>
-              </w:rPr>
-            </w:pPr>
-            <w:r>
-              <w:rPr>
-                <w:rFonts w:ascii="Arial" w:hAnsi="Arial" w:cs="Arial"/>
-                <w:lang w:val="pt-BR"/>
-              </w:rPr>
-              <w:t>Marca do produto</w:t>
-            </w:r>
-          </w:p>
-        </w:tc>
-        <w:tc>
-          <w:tcPr>
-            <w:tcW w:w="2528" w:type="dxa"/>
-          </w:tcPr>
-          <w:p>
-            <w:pPr>
-              <w:pStyle w:val="Corpodetexto"/>
-              <w:ind w:left="0"/>
-              <w:rPr>
-                <w:rFonts w:ascii="Arial" w:hAnsi="Arial" w:cs="Arial"/>
-                <w:lang w:val="pt-BR"/>
-              </w:rPr>
-            </w:pPr>
-            <w:r>
-              <w:rPr>
-                <w:rFonts w:ascii="Arial" w:hAnsi="Arial" w:cs="Arial"/>
-                <w:lang w:val="pt-BR"/>
-              </w:rPr>
-              <w:t>Já preenchido</w:t>
-            </w:r>
-          </w:p>
-        </w:tc>
-      </w:tr>
-      <w:tr>
-        <w:tc>
-          <w:tcPr>
-            <w:tcW w:w="2528" w:type="dxa"/>
-          </w:tcPr>
-          <w:p>
-            <w:pPr>
-              <w:pStyle w:val="Corpodetexto"/>
-              <w:ind w:left="0"/>
-              <w:rPr>
-                <w:rFonts w:ascii="Arial" w:hAnsi="Arial" w:cs="Arial"/>
-                <w:lang w:val="pt-BR"/>
-              </w:rPr>
-            </w:pPr>
-            <w:r>
-              <w:rPr>
-                <w:rFonts w:ascii="Arial" w:hAnsi="Arial" w:cs="Arial"/>
-                <w:lang w:val="pt-BR"/>
-              </w:rPr>
-              <w:t>Unidade</w:t>
-            </w:r>
-          </w:p>
-        </w:tc>
-        <w:tc>
-          <w:tcPr>
-            <w:tcW w:w="2528" w:type="dxa"/>
-          </w:tcPr>
-          <w:p>
-            <w:pPr>
-              <w:pStyle w:val="Corpodetexto"/>
-              <w:ind w:left="0"/>
-              <w:rPr>
-                <w:rFonts w:ascii="Arial" w:hAnsi="Arial" w:cs="Arial"/>
-                <w:lang w:val="pt-BR"/>
-              </w:rPr>
-            </w:pPr>
-            <w:r>
-              <w:rPr>
-                <w:rFonts w:ascii="Arial" w:hAnsi="Arial" w:cs="Arial"/>
-                <w:lang w:val="pt-BR"/>
-              </w:rPr>
-              <w:t>Alfanumérico</w:t>
-            </w:r>
-          </w:p>
-        </w:tc>
-        <w:tc>
-          <w:tcPr>
-            <w:tcW w:w="2528" w:type="dxa"/>
-          </w:tcPr>
-          <w:p>
-            <w:pPr>
-              <w:pStyle w:val="Corpodetexto"/>
-              <w:ind w:left="0"/>
-              <w:rPr>
-                <w:rFonts w:ascii="Arial" w:hAnsi="Arial" w:cs="Arial"/>
-                <w:lang w:val="pt-BR"/>
-              </w:rPr>
-            </w:pPr>
-            <w:r>
-              <w:rPr>
-                <w:rFonts w:ascii="Arial" w:hAnsi="Arial" w:cs="Arial"/>
-                <w:lang w:val="pt-BR"/>
-              </w:rPr>
-              <w:t>Unidade de medida do produto</w:t>
-            </w:r>
-          </w:p>
-        </w:tc>
-        <w:tc>
-          <w:tcPr>
-            <w:tcW w:w="2528" w:type="dxa"/>
-          </w:tcPr>
-          <w:p>
-            <w:pPr>
-              <w:pStyle w:val="Corpodetexto"/>
-              <w:ind w:left="0"/>
-              <w:rPr>
-                <w:rFonts w:ascii="Arial" w:hAnsi="Arial" w:cs="Arial"/>
-                <w:lang w:val="pt-BR"/>
-              </w:rPr>
-            </w:pPr>
-            <w:r>
-              <w:rPr>
-                <w:rFonts w:ascii="Arial" w:hAnsi="Arial" w:cs="Arial"/>
-                <w:lang w:val="pt-BR"/>
-              </w:rPr>
-              <w:t>Já preenchido</w:t>
-            </w:r>
-          </w:p>
-        </w:tc>
-      </w:tr>
-      <w:tr>
-        <w:tc>
-          <w:tcPr>
-            <w:tcW w:w="2528" w:type="dxa"/>
-          </w:tcPr>
-          <w:p>
-            <w:pPr>
-              <w:pStyle w:val="Corpodetexto"/>
-              <w:ind w:left="0"/>
-              <w:rPr>
-                <w:rFonts w:ascii="Arial" w:hAnsi="Arial" w:cs="Arial"/>
-                <w:lang w:val="pt-BR"/>
-              </w:rPr>
-            </w:pPr>
-            <w:r>
-              <w:rPr>
-                <w:rFonts w:ascii="Arial" w:hAnsi="Arial" w:cs="Arial"/>
-                <w:lang w:val="pt-BR"/>
-              </w:rPr>
-              <w:t>Cesta padrão?</w:t>
-            </w:r>
-          </w:p>
-        </w:tc>
-        <w:tc>
-          <w:tcPr>
-            <w:tcW w:w="2528" w:type="dxa"/>
-          </w:tcPr>
-          <w:p>
-            <w:pPr>
-              <w:pStyle w:val="Corpodetexto"/>
-              <w:ind w:left="0"/>
-              <w:rPr>
-                <w:rFonts w:ascii="Arial" w:hAnsi="Arial" w:cs="Arial"/>
-                <w:lang w:val="pt-BR"/>
-              </w:rPr>
-            </w:pPr>
-            <w:r>
-              <w:rPr>
-                <w:rFonts w:ascii="Arial" w:hAnsi="Arial" w:cs="Arial"/>
-                <w:lang w:val="pt-BR"/>
-              </w:rPr>
-              <w:t>Sim ou Não</w:t>
-            </w:r>
-          </w:p>
-        </w:tc>
-        <w:tc>
-          <w:tcPr>
-            <w:tcW w:w="2528" w:type="dxa"/>
-          </w:tcPr>
-          <w:p>
-            <w:pPr>
-              <w:pStyle w:val="Corpodetexto"/>
-              <w:ind w:left="0"/>
-              <w:rPr>
-                <w:rFonts w:ascii="Arial" w:hAnsi="Arial" w:cs="Arial"/>
-                <w:lang w:val="pt-BR"/>
-              </w:rPr>
-            </w:pPr>
-            <w:r>
-              <w:rPr>
-                <w:rFonts w:ascii="Arial" w:hAnsi="Arial" w:cs="Arial"/>
-                <w:lang w:val="pt-BR"/>
-              </w:rPr>
-              <w:t>Indica se o produto pertence ou não à cesta padrão</w:t>
-            </w:r>
-          </w:p>
-        </w:tc>
-        <w:tc>
-          <w:tcPr>
-            <w:tcW w:w="2528" w:type="dxa"/>
-          </w:tcPr>
-          <w:p>
-            <w:pPr>
-              <w:pStyle w:val="Corpodetexto"/>
-              <w:ind w:left="0"/>
-              <w:rPr>
-                <w:rFonts w:ascii="Arial" w:hAnsi="Arial" w:cs="Arial"/>
-                <w:lang w:val="pt-BR"/>
-              </w:rPr>
-            </w:pPr>
-            <w:r>
-              <w:rPr>
-                <w:rFonts w:ascii="Arial" w:hAnsi="Arial" w:cs="Arial"/>
-                <w:lang w:val="pt-BR"/>
-              </w:rPr>
-              <w:t>Já preenchido.</w:t>
-            </w:r>
-          </w:p>
-        </w:tc>
-      </w:tr>
-    </w:tbl>
-    <w:p>
-      <w:pPr>
-        <w:pStyle w:val="Corpodetexto"/>
         <w:ind w:left="0"/>
         <w:rPr>
           <w:rFonts w:ascii="Arial" w:hAnsi="Arial" w:cs="Arial"/>
@@ -4326,8 +2866,8 @@
       </w:pPr>
     </w:p>
     <w:sectPr>
-      <w:headerReference w:type="default" r:id="rId16"/>
-      <w:footerReference w:type="default" r:id="rId17"/>
+      <w:headerReference w:type="default" r:id="rId12"/>
+      <w:footerReference w:type="default" r:id="rId13"/>
       <w:endnotePr>
         <w:numFmt w:val="decimal"/>
       </w:endnotePr>
@@ -4522,7 +3062,7 @@
               <w:noProof/>
               <w:lang w:val="pt-BR"/>
             </w:rPr>
-            <w:t>3</w:t>
+            <w:t>4</w:t>
           </w:r>
           <w:r>
             <w:rPr>
@@ -4653,10 +3193,16 @@
             <w:t xml:space="preserve">  Versão:           </w:t>
           </w:r>
           <w:r>
-            <w:t>1</w:t>
+            <w:rPr>
+              <w:lang w:val="pt-BR"/>
+            </w:rPr>
+            <w:t>2</w:t>
           </w:r>
           <w:r>
-            <w:t>.1</w:t>
+            <w:t>.</w:t>
+          </w:r>
+          <w:r>
+            <w:t>0</w:t>
           </w:r>
         </w:p>
       </w:tc>
@@ -4719,13 +3265,13 @@
             <w:t xml:space="preserve"> </w:t>
           </w:r>
           <w:r>
-            <w:t>0</w:t>
+            <w:t>06</w:t>
           </w:r>
           <w:r>
-            <w:t>8</w:t>
+            <w:t>/</w:t>
           </w:r>
           <w:r>
-            <w:t>/09</w:t>
+            <w:t>10</w:t>
           </w:r>
           <w:r>
             <w:t>/201</w:t>
@@ -5338,6 +3884,42 @@
     <w:abstractNumId w:val="0"/>
   </w:num>
   <w:num w:numId="24">
+    <w:abstractNumId w:val="0"/>
+  </w:num>
+  <w:num w:numId="25">
+    <w:abstractNumId w:val="0"/>
+    <w:lvlOverride w:ilvl="0">
+      <w:startOverride w:val="1"/>
+    </w:lvlOverride>
+    <w:lvlOverride w:ilvl="1">
+      <w:startOverride w:val="1"/>
+    </w:lvlOverride>
+    <w:lvlOverride w:ilvl="2">
+      <w:startOverride w:val="1"/>
+    </w:lvlOverride>
+    <w:lvlOverride w:ilvl="3">
+      <w:startOverride w:val="1"/>
+    </w:lvlOverride>
+    <w:lvlOverride w:ilvl="4">
+      <w:startOverride w:val="1"/>
+    </w:lvlOverride>
+    <w:lvlOverride w:ilvl="5">
+      <w:startOverride w:val="1"/>
+    </w:lvlOverride>
+    <w:lvlOverride w:ilvl="6">
+      <w:startOverride w:val="1"/>
+    </w:lvlOverride>
+    <w:lvlOverride w:ilvl="7">
+      <w:startOverride w:val="1"/>
+    </w:lvlOverride>
+    <w:lvlOverride w:ilvl="8">
+      <w:startOverride w:val="1"/>
+    </w:lvlOverride>
+  </w:num>
+  <w:num w:numId="26">
+    <w:abstractNumId w:val="0"/>
+  </w:num>
+  <w:num w:numId="27">
     <w:abstractNumId w:val="0"/>
   </w:num>
   <w:numIdMacAtCleanup w:val="3"/>
@@ -6770,7 +5352,7 @@
 </file>
 
 <file path=customXml/itemProps1.xml><?xml version="1.0" encoding="utf-8"?>
-<ds:datastoreItem xmlns:ds="http://schemas.openxmlformats.org/officeDocument/2006/customXml" ds:itemID="{E0CB0593-6A83-47FD-9C91-D38F38C9E376}">
+<ds:datastoreItem xmlns:ds="http://schemas.openxmlformats.org/officeDocument/2006/customXml" ds:itemID="{B784D726-0B0F-440E-8E28-8D0CD060CFF6}">
   <ds:schemaRefs>
     <ds:schemaRef ds:uri="http://schemas.openxmlformats.org/officeDocument/2006/bibliography"/>
   </ds:schemaRefs>

</xml_diff>